<commit_message>
Jour 1  La Quête du Débutant Blenderien-ended
</commit_message>
<xml_diff>
--- a/PACK DE QUÊTES – SEMAINE 1/PACK DE QUÊTES – SEMAINE 1.docx
+++ b/PACK DE QUÊTES – SEMAINE 1/PACK DE QUÊTES – SEMAINE 1.docx
@@ -214,68 +214,1837 @@
         <w:spacing w:beforeAutospacing="1" w:after="100" w:afterAutospacing="1" w:line="240" w:lineRule="auto"/>
         <w:rPr>
           <w:rFonts w:ascii="Times New Roman" w:eastAsia="Times New Roman" w:hAnsi="Times New Roman" w:cs="Times New Roman"/>
-          <w:sz w:val="24"/>
-          <w:szCs w:val="24"/>
-          <w:lang w:val="fr-FR"/>
-        </w:rPr>
-      </w:pPr>
-      <w:r>
-        <w:rPr>
-          <w:rFonts w:ascii="Segoe UI Symbol" w:eastAsia="Times New Roman" w:hAnsi="Segoe UI Symbol" w:cs="Segoe UI Symbol"/>
-          <w:sz w:val="24"/>
-          <w:szCs w:val="24"/>
-        </w:rPr>
-        <w:t>📍</w:t>
-      </w:r>
-      <w:r>
-        <w:rPr>
-          <w:rFonts w:ascii="Times New Roman" w:eastAsia="Times New Roman" w:hAnsi="Times New Roman" w:cs="Times New Roman"/>
-          <w:sz w:val="24"/>
-          <w:szCs w:val="24"/>
-          <w:lang w:val="fr-FR"/>
-        </w:rPr>
-        <w:t xml:space="preserve"> </w:t>
-      </w:r>
-      <w:proofErr w:type="gramStart"/>
-      <w:r>
-        <w:rPr>
-          <w:rFonts w:ascii="Times New Roman" w:eastAsia="Times New Roman" w:hAnsi="Times New Roman" w:cs="Times New Roman"/>
-          <w:sz w:val="24"/>
-          <w:szCs w:val="24"/>
-          <w:lang w:val="fr-FR"/>
-        </w:rPr>
-        <w:t>Objectif :</w:t>
-      </w:r>
-      <w:proofErr w:type="gramEnd"/>
-      <w:r>
-        <w:rPr>
-          <w:rFonts w:ascii="Times New Roman" w:eastAsia="Times New Roman" w:hAnsi="Times New Roman" w:cs="Times New Roman"/>
-          <w:sz w:val="24"/>
-          <w:szCs w:val="24"/>
-          <w:lang w:val="fr-FR"/>
-        </w:rPr>
-        <w:t xml:space="preserve"> Maîtriser l'interface et les manipulations de base</w:t>
-      </w:r>
-      <w:r>
-        <w:rPr>
-          <w:rFonts w:ascii="Times New Roman" w:eastAsia="Times New Roman" w:hAnsi="Times New Roman" w:cs="Times New Roman"/>
-          <w:sz w:val="24"/>
-          <w:szCs w:val="24"/>
-          <w:lang w:val="fr-FR"/>
-        </w:rPr>
-        <w:br/>
-      </w:r>
-      <w:r>
-        <w:rPr>
-          <w:rFonts w:ascii="Times New Roman" w:eastAsia="Times New Roman" w:hAnsi="Times New Roman" w:cs="Times New Roman"/>
           <w:i/>
           <w:iCs/>
           <w:sz w:val="24"/>
           <w:szCs w:val="24"/>
           <w:lang w:val="fr-FR"/>
         </w:rPr>
+      </w:pPr>
+      <w:r>
+        <w:rPr>
+          <w:rFonts w:ascii="Segoe UI Symbol" w:eastAsia="Times New Roman" w:hAnsi="Segoe UI Symbol" w:cs="Segoe UI Symbol"/>
+          <w:sz w:val="24"/>
+          <w:szCs w:val="24"/>
+        </w:rPr>
+        <w:t>📍</w:t>
+      </w:r>
+      <w:r>
+        <w:rPr>
+          <w:rFonts w:ascii="Times New Roman" w:eastAsia="Times New Roman" w:hAnsi="Times New Roman" w:cs="Times New Roman"/>
+          <w:sz w:val="24"/>
+          <w:szCs w:val="24"/>
+          <w:lang w:val="fr-FR"/>
+        </w:rPr>
+        <w:t xml:space="preserve"> </w:t>
+      </w:r>
+      <w:proofErr w:type="gramStart"/>
+      <w:r>
+        <w:rPr>
+          <w:rFonts w:ascii="Times New Roman" w:eastAsia="Times New Roman" w:hAnsi="Times New Roman" w:cs="Times New Roman"/>
+          <w:sz w:val="24"/>
+          <w:szCs w:val="24"/>
+          <w:lang w:val="fr-FR"/>
+        </w:rPr>
+        <w:t>Objectif :</w:t>
+      </w:r>
+      <w:proofErr w:type="gramEnd"/>
+      <w:r>
+        <w:rPr>
+          <w:rFonts w:ascii="Times New Roman" w:eastAsia="Times New Roman" w:hAnsi="Times New Roman" w:cs="Times New Roman"/>
+          <w:sz w:val="24"/>
+          <w:szCs w:val="24"/>
+          <w:lang w:val="fr-FR"/>
+        </w:rPr>
+        <w:t xml:space="preserve"> Maîtriser l'interface et les manipulations de base</w:t>
+      </w:r>
+      <w:r>
+        <w:rPr>
+          <w:rFonts w:ascii="Times New Roman" w:eastAsia="Times New Roman" w:hAnsi="Times New Roman" w:cs="Times New Roman"/>
+          <w:sz w:val="24"/>
+          <w:szCs w:val="24"/>
+          <w:lang w:val="fr-FR"/>
+        </w:rPr>
+        <w:br/>
+      </w:r>
+      <w:r>
+        <w:rPr>
+          <w:rFonts w:ascii="Times New Roman" w:eastAsia="Times New Roman" w:hAnsi="Times New Roman" w:cs="Times New Roman"/>
+          <w:i/>
+          <w:iCs/>
+          <w:sz w:val="24"/>
+          <w:szCs w:val="24"/>
+          <w:lang w:val="fr-FR"/>
+        </w:rPr>
         <w:t>(→ déjà envoyée, mais elle fait partie du pack)</w:t>
       </w:r>
+    </w:p>
+    <w:p>
+      <w:pPr>
+        <w:spacing w:before="100" w:beforeAutospacing="1" w:after="100" w:afterAutospacing="1" w:line="240" w:lineRule="auto"/>
+        <w:outlineLvl w:val="1"/>
+        <w:rPr>
+          <w:rFonts w:ascii="Times New Roman" w:eastAsia="Times New Roman" w:hAnsi="Times New Roman" w:cs="Times New Roman"/>
+          <w:b/>
+          <w:bCs/>
+          <w:sz w:val="36"/>
+          <w:szCs w:val="36"/>
+          <w:lang w:val="fr-FR"/>
+        </w:rPr>
+      </w:pPr>
+      <w:r>
+        <w:rPr>
+          <w:rFonts w:ascii="Segoe UI Symbol" w:eastAsia="Times New Roman" w:hAnsi="Segoe UI Symbol" w:cs="Segoe UI Symbol"/>
+          <w:b/>
+          <w:bCs/>
+          <w:sz w:val="36"/>
+          <w:szCs w:val="36"/>
+          <w:lang w:val="fr-FR"/>
+        </w:rPr>
+        <w:t>⚔</w:t>
+      </w:r>
+      <w:r>
+        <w:rPr>
+          <w:rFonts w:ascii="Calibri Light" w:eastAsia="Times New Roman" w:hAnsi="Calibri Light" w:cs="Calibri Light"/>
+          <w:b/>
+          <w:bCs/>
+          <w:sz w:val="36"/>
+          <w:szCs w:val="36"/>
+        </w:rPr>
+        <w:t>️</w:t>
+      </w:r>
+      <w:r>
+        <w:rPr>
+          <w:rFonts w:ascii="Times New Roman" w:eastAsia="Times New Roman" w:hAnsi="Times New Roman" w:cs="Times New Roman"/>
+          <w:b/>
+          <w:bCs/>
+          <w:sz w:val="36"/>
+          <w:szCs w:val="36"/>
+          <w:lang w:val="fr-FR"/>
+        </w:rPr>
+        <w:t xml:space="preserve"> JOUR 1 – </w:t>
+      </w:r>
+      <w:r>
+        <w:rPr>
+          <w:rFonts w:ascii="Times New Roman" w:eastAsia="Times New Roman" w:hAnsi="Times New Roman" w:cs="Times New Roman"/>
+          <w:b/>
+          <w:bCs/>
+          <w:i/>
+          <w:iCs/>
+          <w:sz w:val="36"/>
+          <w:szCs w:val="36"/>
+          <w:lang w:val="fr-FR"/>
+        </w:rPr>
+        <w:t>La Quête du Débutant Blenderien</w:t>
+      </w:r>
+    </w:p>
+    <w:p>
+      <w:pPr>
+        <w:spacing w:before="100" w:beforeAutospacing="1" w:after="100" w:afterAutospacing="1" w:line="240" w:lineRule="auto"/>
+        <w:outlineLvl w:val="2"/>
+        <w:rPr>
+          <w:rFonts w:ascii="Times New Roman" w:eastAsia="Times New Roman" w:hAnsi="Times New Roman" w:cs="Times New Roman"/>
+          <w:b/>
+          <w:bCs/>
+          <w:sz w:val="27"/>
+          <w:szCs w:val="27"/>
+          <w:lang w:val="fr-FR"/>
+        </w:rPr>
+      </w:pPr>
+      <w:r>
+        <w:rPr>
+          <w:rFonts w:ascii="Segoe UI Symbol" w:eastAsia="Times New Roman" w:hAnsi="Segoe UI Symbol" w:cs="Segoe UI Symbol"/>
+          <w:b/>
+          <w:bCs/>
+          <w:sz w:val="27"/>
+          <w:szCs w:val="27"/>
+        </w:rPr>
+        <w:t>🗺</w:t>
+      </w:r>
+      <w:r>
+        <w:rPr>
+          <w:rFonts w:ascii="Times New Roman" w:eastAsia="Times New Roman" w:hAnsi="Times New Roman" w:cs="Times New Roman"/>
+          <w:b/>
+          <w:bCs/>
+          <w:sz w:val="27"/>
+          <w:szCs w:val="27"/>
+        </w:rPr>
+        <w:t>️</w:t>
+      </w:r>
+      <w:r>
+        <w:rPr>
+          <w:rFonts w:ascii="Times New Roman" w:eastAsia="Times New Roman" w:hAnsi="Times New Roman" w:cs="Times New Roman"/>
+          <w:b/>
+          <w:bCs/>
+          <w:sz w:val="27"/>
+          <w:szCs w:val="27"/>
+          <w:lang w:val="fr-FR"/>
+        </w:rPr>
+        <w:t xml:space="preserve"> </w:t>
+      </w:r>
+      <w:proofErr w:type="gramStart"/>
+      <w:r>
+        <w:rPr>
+          <w:rFonts w:ascii="Times New Roman" w:eastAsia="Times New Roman" w:hAnsi="Times New Roman" w:cs="Times New Roman"/>
+          <w:b/>
+          <w:bCs/>
+          <w:sz w:val="27"/>
+          <w:szCs w:val="27"/>
+          <w:lang w:val="fr-FR"/>
+        </w:rPr>
+        <w:t>Objectif :</w:t>
+      </w:r>
+      <w:proofErr w:type="gramEnd"/>
+      <w:r>
+        <w:rPr>
+          <w:rFonts w:ascii="Times New Roman" w:eastAsia="Times New Roman" w:hAnsi="Times New Roman" w:cs="Times New Roman"/>
+          <w:b/>
+          <w:bCs/>
+          <w:sz w:val="27"/>
+          <w:szCs w:val="27"/>
+          <w:lang w:val="fr-FR"/>
+        </w:rPr>
+        <w:t xml:space="preserve"> Apprivoiser l’interface de Blender</w:t>
+      </w:r>
+    </w:p>
+    <w:p>
+      <w:pPr>
+        <w:spacing w:before="100" w:beforeAutospacing="1" w:after="100" w:afterAutospacing="1" w:line="240" w:lineRule="auto"/>
+        <w:rPr>
+          <w:rFonts w:ascii="Times New Roman" w:eastAsia="Times New Roman" w:hAnsi="Times New Roman" w:cs="Times New Roman"/>
+          <w:sz w:val="24"/>
+          <w:szCs w:val="24"/>
+        </w:rPr>
+      </w:pPr>
+      <w:r>
+        <w:rPr>
+          <w:rFonts w:ascii="Times New Roman" w:eastAsia="Times New Roman" w:hAnsi="Times New Roman" w:cs="Times New Roman"/>
+          <w:sz w:val="24"/>
+          <w:szCs w:val="24"/>
+          <w:lang w:val="fr-FR"/>
+        </w:rPr>
+        <w:t xml:space="preserve">Bienvenue dans ton premier jour d’aventurier 3D ! </w:t>
+      </w:r>
+      <w:proofErr w:type="spellStart"/>
+      <w:r>
+        <w:rPr>
+          <w:rFonts w:ascii="Times New Roman" w:eastAsia="Times New Roman" w:hAnsi="Times New Roman" w:cs="Times New Roman"/>
+          <w:sz w:val="24"/>
+          <w:szCs w:val="24"/>
+        </w:rPr>
+        <w:t>Aujourd’hui</w:t>
+      </w:r>
+      <w:proofErr w:type="spellEnd"/>
+      <w:r>
+        <w:rPr>
+          <w:rFonts w:ascii="Times New Roman" w:eastAsia="Times New Roman" w:hAnsi="Times New Roman" w:cs="Times New Roman"/>
+          <w:sz w:val="24"/>
+          <w:szCs w:val="24"/>
+        </w:rPr>
+        <w:t xml:space="preserve">, </w:t>
+      </w:r>
+      <w:proofErr w:type="spellStart"/>
+      <w:r>
+        <w:rPr>
+          <w:rFonts w:ascii="Times New Roman" w:eastAsia="Times New Roman" w:hAnsi="Times New Roman" w:cs="Times New Roman"/>
+          <w:sz w:val="24"/>
+          <w:szCs w:val="24"/>
+        </w:rPr>
+        <w:t>tu</w:t>
+      </w:r>
+      <w:proofErr w:type="spellEnd"/>
+      <w:r>
+        <w:rPr>
+          <w:rFonts w:ascii="Times New Roman" w:eastAsia="Times New Roman" w:hAnsi="Times New Roman" w:cs="Times New Roman"/>
+          <w:sz w:val="24"/>
+          <w:szCs w:val="24"/>
+        </w:rPr>
+        <w:t xml:space="preserve"> </w:t>
+      </w:r>
+      <w:proofErr w:type="spellStart"/>
+      <w:proofErr w:type="gramStart"/>
+      <w:r>
+        <w:rPr>
+          <w:rFonts w:ascii="Times New Roman" w:eastAsia="Times New Roman" w:hAnsi="Times New Roman" w:cs="Times New Roman"/>
+          <w:sz w:val="24"/>
+          <w:szCs w:val="24"/>
+        </w:rPr>
+        <w:t>dois</w:t>
+      </w:r>
+      <w:proofErr w:type="spellEnd"/>
+      <w:r>
+        <w:rPr>
+          <w:rFonts w:ascii="Times New Roman" w:eastAsia="Times New Roman" w:hAnsi="Times New Roman" w:cs="Times New Roman"/>
+          <w:sz w:val="24"/>
+          <w:szCs w:val="24"/>
+        </w:rPr>
+        <w:t xml:space="preserve"> :</w:t>
+      </w:r>
+      <w:proofErr w:type="gramEnd"/>
+    </w:p>
+    <w:p>
+      <w:pPr>
+        <w:numPr>
+          <w:ilvl w:val="0"/>
+          <w:numId w:val="6"/>
+        </w:numPr>
+        <w:spacing w:before="100" w:beforeAutospacing="1" w:after="100" w:afterAutospacing="1" w:line="240" w:lineRule="auto"/>
+        <w:rPr>
+          <w:rFonts w:ascii="Times New Roman" w:eastAsia="Times New Roman" w:hAnsi="Times New Roman" w:cs="Times New Roman"/>
+          <w:sz w:val="24"/>
+          <w:szCs w:val="24"/>
+          <w:lang w:val="fr-FR"/>
+        </w:rPr>
+      </w:pPr>
+      <w:r>
+        <w:rPr>
+          <w:rFonts w:ascii="Times New Roman" w:eastAsia="Times New Roman" w:hAnsi="Times New Roman" w:cs="Times New Roman"/>
+          <w:sz w:val="24"/>
+          <w:szCs w:val="24"/>
+          <w:lang w:val="fr-FR"/>
+        </w:rPr>
+        <w:t xml:space="preserve">Apprendre à </w:t>
+      </w:r>
+      <w:r>
+        <w:rPr>
+          <w:rFonts w:ascii="Times New Roman" w:eastAsia="Times New Roman" w:hAnsi="Times New Roman" w:cs="Times New Roman"/>
+          <w:b/>
+          <w:bCs/>
+          <w:sz w:val="24"/>
+          <w:szCs w:val="24"/>
+          <w:lang w:val="fr-FR"/>
+        </w:rPr>
+        <w:t>naviguer dans l’espace 3D</w:t>
+      </w:r>
+    </w:p>
+    <w:p>
+      <w:pPr>
+        <w:numPr>
+          <w:ilvl w:val="0"/>
+          <w:numId w:val="6"/>
+        </w:numPr>
+        <w:spacing w:before="100" w:beforeAutospacing="1" w:after="100" w:afterAutospacing="1" w:line="240" w:lineRule="auto"/>
+        <w:rPr>
+          <w:rFonts w:ascii="Times New Roman" w:eastAsia="Times New Roman" w:hAnsi="Times New Roman" w:cs="Times New Roman"/>
+          <w:sz w:val="24"/>
+          <w:szCs w:val="24"/>
+        </w:rPr>
+      </w:pPr>
+      <w:proofErr w:type="spellStart"/>
+      <w:r>
+        <w:rPr>
+          <w:rFonts w:ascii="Times New Roman" w:eastAsia="Times New Roman" w:hAnsi="Times New Roman" w:cs="Times New Roman"/>
+          <w:sz w:val="24"/>
+          <w:szCs w:val="24"/>
+        </w:rPr>
+        <w:t>Manipuler</w:t>
+      </w:r>
+      <w:proofErr w:type="spellEnd"/>
+      <w:r>
+        <w:rPr>
+          <w:rFonts w:ascii="Times New Roman" w:eastAsia="Times New Roman" w:hAnsi="Times New Roman" w:cs="Times New Roman"/>
+          <w:sz w:val="24"/>
+          <w:szCs w:val="24"/>
+        </w:rPr>
+        <w:t xml:space="preserve"> un objet de base</w:t>
+      </w:r>
+    </w:p>
+    <w:p>
+      <w:pPr>
+        <w:numPr>
+          <w:ilvl w:val="0"/>
+          <w:numId w:val="6"/>
+        </w:numPr>
+        <w:spacing w:before="100" w:beforeAutospacing="1" w:after="100" w:afterAutospacing="1" w:line="240" w:lineRule="auto"/>
+        <w:rPr>
+          <w:rFonts w:ascii="Times New Roman" w:eastAsia="Times New Roman" w:hAnsi="Times New Roman" w:cs="Times New Roman"/>
+          <w:sz w:val="24"/>
+          <w:szCs w:val="24"/>
+        </w:rPr>
+      </w:pPr>
+      <w:proofErr w:type="spellStart"/>
+      <w:r>
+        <w:rPr>
+          <w:rFonts w:ascii="Times New Roman" w:eastAsia="Times New Roman" w:hAnsi="Times New Roman" w:cs="Times New Roman"/>
+          <w:sz w:val="24"/>
+          <w:szCs w:val="24"/>
+        </w:rPr>
+        <w:t>Créer</w:t>
+      </w:r>
+      <w:proofErr w:type="spellEnd"/>
+      <w:r>
+        <w:rPr>
+          <w:rFonts w:ascii="Times New Roman" w:eastAsia="Times New Roman" w:hAnsi="Times New Roman" w:cs="Times New Roman"/>
+          <w:sz w:val="24"/>
+          <w:szCs w:val="24"/>
+        </w:rPr>
+        <w:t xml:space="preserve"> </w:t>
+      </w:r>
+      <w:proofErr w:type="spellStart"/>
+      <w:r>
+        <w:rPr>
+          <w:rFonts w:ascii="Times New Roman" w:eastAsia="Times New Roman" w:hAnsi="Times New Roman" w:cs="Times New Roman"/>
+          <w:sz w:val="24"/>
+          <w:szCs w:val="24"/>
+        </w:rPr>
+        <w:t>une</w:t>
+      </w:r>
+      <w:proofErr w:type="spellEnd"/>
+      <w:r>
+        <w:rPr>
+          <w:rFonts w:ascii="Times New Roman" w:eastAsia="Times New Roman" w:hAnsi="Times New Roman" w:cs="Times New Roman"/>
+          <w:sz w:val="24"/>
+          <w:szCs w:val="24"/>
+        </w:rPr>
+        <w:t xml:space="preserve"> petite scène simple</w:t>
+      </w:r>
+    </w:p>
+    <w:p>
+      <w:pPr>
+        <w:spacing w:after="0" w:line="240" w:lineRule="auto"/>
+        <w:rPr>
+          <w:rFonts w:ascii="Times New Roman" w:eastAsia="Times New Roman" w:hAnsi="Times New Roman" w:cs="Times New Roman"/>
+          <w:sz w:val="24"/>
+          <w:szCs w:val="24"/>
+        </w:rPr>
+      </w:pPr>
+      <w:r>
+        <w:rPr>
+          <w:rFonts w:ascii="Times New Roman" w:eastAsia="Times New Roman" w:hAnsi="Times New Roman" w:cs="Times New Roman"/>
+          <w:sz w:val="24"/>
+          <w:szCs w:val="24"/>
+        </w:rPr>
+        <w:pict>
+          <v:rect id="_x0000_i1032" style="width:0;height:1.5pt" o:hralign="center" o:hrstd="t" o:hr="t" fillcolor="#a0a0a0" stroked="f"/>
+        </w:pict>
+      </w:r>
+    </w:p>
+    <w:p>
+      <w:pPr>
+        <w:spacing w:before="100" w:beforeAutospacing="1" w:after="100" w:afterAutospacing="1" w:line="240" w:lineRule="auto"/>
+        <w:outlineLvl w:val="2"/>
+        <w:rPr>
+          <w:rFonts w:ascii="Times New Roman" w:eastAsia="Times New Roman" w:hAnsi="Times New Roman" w:cs="Times New Roman"/>
+          <w:b/>
+          <w:bCs/>
+          <w:sz w:val="27"/>
+          <w:szCs w:val="27"/>
+        </w:rPr>
+      </w:pPr>
+      <w:r>
+        <w:rPr>
+          <w:rFonts w:ascii="Segoe UI Symbol" w:eastAsia="Times New Roman" w:hAnsi="Segoe UI Symbol" w:cs="Segoe UI Symbol"/>
+          <w:b/>
+          <w:bCs/>
+          <w:sz w:val="27"/>
+          <w:szCs w:val="27"/>
+        </w:rPr>
+        <w:t>🎯</w:t>
+      </w:r>
+      <w:r>
+        <w:rPr>
+          <w:rFonts w:ascii="Times New Roman" w:eastAsia="Times New Roman" w:hAnsi="Times New Roman" w:cs="Times New Roman"/>
+          <w:b/>
+          <w:bCs/>
+          <w:sz w:val="27"/>
+          <w:szCs w:val="27"/>
+        </w:rPr>
+        <w:t xml:space="preserve"> Ta </w:t>
+      </w:r>
+      <w:proofErr w:type="spellStart"/>
+      <w:r>
+        <w:rPr>
+          <w:rFonts w:ascii="Times New Roman" w:eastAsia="Times New Roman" w:hAnsi="Times New Roman" w:cs="Times New Roman"/>
+          <w:b/>
+          <w:bCs/>
+          <w:sz w:val="27"/>
+          <w:szCs w:val="27"/>
+        </w:rPr>
+        <w:t>Quête</w:t>
+      </w:r>
+      <w:proofErr w:type="spellEnd"/>
+    </w:p>
+    <w:p>
+      <w:pPr>
+        <w:numPr>
+          <w:ilvl w:val="0"/>
+          <w:numId w:val="7"/>
+        </w:numPr>
+        <w:spacing w:before="100" w:beforeAutospacing="1" w:after="100" w:afterAutospacing="1" w:line="240" w:lineRule="auto"/>
+        <w:rPr>
+          <w:rFonts w:ascii="Times New Roman" w:eastAsia="Times New Roman" w:hAnsi="Times New Roman" w:cs="Times New Roman"/>
+          <w:sz w:val="24"/>
+          <w:szCs w:val="24"/>
+          <w:lang w:val="fr-FR"/>
+        </w:rPr>
+      </w:pPr>
+      <w:r>
+        <w:rPr>
+          <w:rFonts w:ascii="Times New Roman" w:eastAsia="Times New Roman" w:hAnsi="Times New Roman" w:cs="Times New Roman"/>
+          <w:b/>
+          <w:bCs/>
+          <w:sz w:val="24"/>
+          <w:szCs w:val="24"/>
+          <w:lang w:val="fr-FR"/>
+        </w:rPr>
+        <w:t>Supprime le cube de base</w:t>
+      </w:r>
+      <w:r>
+        <w:rPr>
+          <w:rFonts w:ascii="Times New Roman" w:eastAsia="Times New Roman" w:hAnsi="Times New Roman" w:cs="Times New Roman"/>
+          <w:sz w:val="24"/>
+          <w:szCs w:val="24"/>
+          <w:lang w:val="fr-FR"/>
+        </w:rPr>
+        <w:t xml:space="preserve"> (</w:t>
+      </w:r>
+      <w:r>
+        <w:rPr>
+          <w:rFonts w:ascii="Courier New" w:eastAsia="Times New Roman" w:hAnsi="Courier New" w:cs="Courier New"/>
+          <w:sz w:val="20"/>
+          <w:szCs w:val="20"/>
+          <w:lang w:val="fr-FR"/>
+        </w:rPr>
+        <w:t>clic gauche</w:t>
+      </w:r>
+      <w:r>
+        <w:rPr>
+          <w:rFonts w:ascii="Times New Roman" w:eastAsia="Times New Roman" w:hAnsi="Times New Roman" w:cs="Times New Roman"/>
+          <w:sz w:val="24"/>
+          <w:szCs w:val="24"/>
+          <w:lang w:val="fr-FR"/>
+        </w:rPr>
+        <w:t xml:space="preserve"> pour le sélectionner &gt; </w:t>
+      </w:r>
+      <w:r>
+        <w:rPr>
+          <w:rFonts w:ascii="Courier New" w:eastAsia="Times New Roman" w:hAnsi="Courier New" w:cs="Courier New"/>
+          <w:sz w:val="20"/>
+          <w:szCs w:val="20"/>
+          <w:lang w:val="fr-FR"/>
+        </w:rPr>
+        <w:t>X</w:t>
+      </w:r>
+      <w:r>
+        <w:rPr>
+          <w:rFonts w:ascii="Times New Roman" w:eastAsia="Times New Roman" w:hAnsi="Times New Roman" w:cs="Times New Roman"/>
+          <w:sz w:val="24"/>
+          <w:szCs w:val="24"/>
+          <w:lang w:val="fr-FR"/>
+        </w:rPr>
+        <w:t>)</w:t>
+      </w:r>
+    </w:p>
+    <w:p>
+      <w:pPr>
+        <w:numPr>
+          <w:ilvl w:val="0"/>
+          <w:numId w:val="7"/>
+        </w:numPr>
+        <w:spacing w:before="100" w:beforeAutospacing="1" w:after="100" w:afterAutospacing="1" w:line="240" w:lineRule="auto"/>
+        <w:rPr>
+          <w:rFonts w:ascii="Times New Roman" w:eastAsia="Times New Roman" w:hAnsi="Times New Roman" w:cs="Times New Roman"/>
+          <w:sz w:val="24"/>
+          <w:szCs w:val="24"/>
+          <w:lang w:val="fr-FR"/>
+        </w:rPr>
+      </w:pPr>
+      <w:r>
+        <w:rPr>
+          <w:rFonts w:ascii="Times New Roman" w:eastAsia="Times New Roman" w:hAnsi="Times New Roman" w:cs="Times New Roman"/>
+          <w:b/>
+          <w:bCs/>
+          <w:sz w:val="24"/>
+          <w:szCs w:val="24"/>
+          <w:lang w:val="fr-FR"/>
+        </w:rPr>
+        <w:t>Ajoute un nouvel objet</w:t>
+      </w:r>
+      <w:r>
+        <w:rPr>
+          <w:rFonts w:ascii="Times New Roman" w:eastAsia="Times New Roman" w:hAnsi="Times New Roman" w:cs="Times New Roman"/>
+          <w:sz w:val="24"/>
+          <w:szCs w:val="24"/>
+          <w:lang w:val="fr-FR"/>
+        </w:rPr>
+        <w:t xml:space="preserve"> : </w:t>
+      </w:r>
+      <w:r>
+        <w:rPr>
+          <w:rFonts w:ascii="Courier New" w:eastAsia="Times New Roman" w:hAnsi="Courier New" w:cs="Courier New"/>
+          <w:sz w:val="20"/>
+          <w:szCs w:val="20"/>
+          <w:lang w:val="fr-FR"/>
+        </w:rPr>
+        <w:t>Shift + A &gt; Mesh &gt; UV Sphere</w:t>
+      </w:r>
+    </w:p>
+    <w:p>
+      <w:pPr>
+        <w:numPr>
+          <w:ilvl w:val="0"/>
+          <w:numId w:val="7"/>
+        </w:numPr>
+        <w:spacing w:before="100" w:beforeAutospacing="1" w:after="100" w:afterAutospacing="1" w:line="240" w:lineRule="auto"/>
+        <w:rPr>
+          <w:rFonts w:ascii="Times New Roman" w:eastAsia="Times New Roman" w:hAnsi="Times New Roman" w:cs="Times New Roman"/>
+          <w:sz w:val="24"/>
+          <w:szCs w:val="24"/>
+          <w:lang w:val="fr-FR"/>
+        </w:rPr>
+      </w:pPr>
+      <w:r>
+        <w:rPr>
+          <w:rFonts w:ascii="Times New Roman" w:eastAsia="Times New Roman" w:hAnsi="Times New Roman" w:cs="Times New Roman"/>
+          <w:b/>
+          <w:bCs/>
+          <w:sz w:val="24"/>
+          <w:szCs w:val="24"/>
+          <w:lang w:val="fr-FR"/>
+        </w:rPr>
+        <w:t>Tourne autour de l’objet</w:t>
+      </w:r>
+      <w:r>
+        <w:rPr>
+          <w:rFonts w:ascii="Times New Roman" w:eastAsia="Times New Roman" w:hAnsi="Times New Roman" w:cs="Times New Roman"/>
+          <w:sz w:val="24"/>
+          <w:szCs w:val="24"/>
+          <w:lang w:val="fr-FR"/>
+        </w:rPr>
+        <w:t xml:space="preserve"> (molette clic + glisse)</w:t>
+      </w:r>
+    </w:p>
+    <w:p>
+      <w:pPr>
+        <w:numPr>
+          <w:ilvl w:val="0"/>
+          <w:numId w:val="7"/>
+        </w:numPr>
+        <w:spacing w:before="100" w:beforeAutospacing="1" w:after="100" w:afterAutospacing="1" w:line="240" w:lineRule="auto"/>
+        <w:rPr>
+          <w:rFonts w:ascii="Times New Roman" w:eastAsia="Times New Roman" w:hAnsi="Times New Roman" w:cs="Times New Roman"/>
+          <w:sz w:val="24"/>
+          <w:szCs w:val="24"/>
+        </w:rPr>
+      </w:pPr>
+      <w:r>
+        <w:rPr>
+          <w:rFonts w:ascii="Times New Roman" w:eastAsia="Times New Roman" w:hAnsi="Times New Roman" w:cs="Times New Roman"/>
+          <w:b/>
+          <w:bCs/>
+          <w:sz w:val="24"/>
+          <w:szCs w:val="24"/>
+        </w:rPr>
+        <w:t xml:space="preserve">Zoom </w:t>
+      </w:r>
+      <w:proofErr w:type="spellStart"/>
+      <w:r>
+        <w:rPr>
+          <w:rFonts w:ascii="Times New Roman" w:eastAsia="Times New Roman" w:hAnsi="Times New Roman" w:cs="Times New Roman"/>
+          <w:b/>
+          <w:bCs/>
+          <w:sz w:val="24"/>
+          <w:szCs w:val="24"/>
+        </w:rPr>
+        <w:t>dessus</w:t>
+      </w:r>
+      <w:proofErr w:type="spellEnd"/>
+      <w:r>
+        <w:rPr>
+          <w:rFonts w:ascii="Times New Roman" w:eastAsia="Times New Roman" w:hAnsi="Times New Roman" w:cs="Times New Roman"/>
+          <w:sz w:val="24"/>
+          <w:szCs w:val="24"/>
+        </w:rPr>
+        <w:t xml:space="preserve"> (</w:t>
+      </w:r>
+      <w:proofErr w:type="spellStart"/>
+      <w:r>
+        <w:rPr>
+          <w:rFonts w:ascii="Times New Roman" w:eastAsia="Times New Roman" w:hAnsi="Times New Roman" w:cs="Times New Roman"/>
+          <w:sz w:val="24"/>
+          <w:szCs w:val="24"/>
+        </w:rPr>
+        <w:t>molette</w:t>
+      </w:r>
+      <w:proofErr w:type="spellEnd"/>
+      <w:r>
+        <w:rPr>
+          <w:rFonts w:ascii="Times New Roman" w:eastAsia="Times New Roman" w:hAnsi="Times New Roman" w:cs="Times New Roman"/>
+          <w:sz w:val="24"/>
+          <w:szCs w:val="24"/>
+        </w:rPr>
+        <w:t>)</w:t>
+      </w:r>
+    </w:p>
+    <w:p>
+      <w:pPr>
+        <w:numPr>
+          <w:ilvl w:val="0"/>
+          <w:numId w:val="7"/>
+        </w:numPr>
+        <w:spacing w:before="100" w:beforeAutospacing="1" w:after="100" w:afterAutospacing="1" w:line="240" w:lineRule="auto"/>
+        <w:rPr>
+          <w:rFonts w:ascii="Times New Roman" w:eastAsia="Times New Roman" w:hAnsi="Times New Roman" w:cs="Times New Roman"/>
+          <w:sz w:val="24"/>
+          <w:szCs w:val="24"/>
+          <w:lang w:val="fr-FR"/>
+        </w:rPr>
+      </w:pPr>
+      <w:r>
+        <w:rPr>
+          <w:rFonts w:ascii="Times New Roman" w:eastAsia="Times New Roman" w:hAnsi="Times New Roman" w:cs="Times New Roman"/>
+          <w:b/>
+          <w:bCs/>
+          <w:sz w:val="24"/>
+          <w:szCs w:val="24"/>
+          <w:lang w:val="fr-FR"/>
+        </w:rPr>
+        <w:t>Déplace-le</w:t>
+      </w:r>
+      <w:r>
+        <w:rPr>
+          <w:rFonts w:ascii="Times New Roman" w:eastAsia="Times New Roman" w:hAnsi="Times New Roman" w:cs="Times New Roman"/>
+          <w:sz w:val="24"/>
+          <w:szCs w:val="24"/>
+          <w:lang w:val="fr-FR"/>
+        </w:rPr>
+        <w:t xml:space="preserve"> (</w:t>
+      </w:r>
+      <w:r>
+        <w:rPr>
+          <w:rFonts w:ascii="Courier New" w:eastAsia="Times New Roman" w:hAnsi="Courier New" w:cs="Courier New"/>
+          <w:sz w:val="20"/>
+          <w:szCs w:val="20"/>
+          <w:lang w:val="fr-FR"/>
+        </w:rPr>
+        <w:t>G</w:t>
+      </w:r>
+      <w:r>
+        <w:rPr>
+          <w:rFonts w:ascii="Times New Roman" w:eastAsia="Times New Roman" w:hAnsi="Times New Roman" w:cs="Times New Roman"/>
+          <w:sz w:val="24"/>
+          <w:szCs w:val="24"/>
+          <w:lang w:val="fr-FR"/>
+        </w:rPr>
+        <w:t xml:space="preserve">), </w:t>
+      </w:r>
+      <w:r>
+        <w:rPr>
+          <w:rFonts w:ascii="Times New Roman" w:eastAsia="Times New Roman" w:hAnsi="Times New Roman" w:cs="Times New Roman"/>
+          <w:b/>
+          <w:bCs/>
+          <w:sz w:val="24"/>
+          <w:szCs w:val="24"/>
+          <w:lang w:val="fr-FR"/>
+        </w:rPr>
+        <w:t>fais-le tourner</w:t>
+      </w:r>
+      <w:r>
+        <w:rPr>
+          <w:rFonts w:ascii="Times New Roman" w:eastAsia="Times New Roman" w:hAnsi="Times New Roman" w:cs="Times New Roman"/>
+          <w:sz w:val="24"/>
+          <w:szCs w:val="24"/>
+          <w:lang w:val="fr-FR"/>
+        </w:rPr>
+        <w:t xml:space="preserve"> (</w:t>
+      </w:r>
+      <w:r>
+        <w:rPr>
+          <w:rFonts w:ascii="Courier New" w:eastAsia="Times New Roman" w:hAnsi="Courier New" w:cs="Courier New"/>
+          <w:sz w:val="20"/>
+          <w:szCs w:val="20"/>
+          <w:lang w:val="fr-FR"/>
+        </w:rPr>
+        <w:t>R</w:t>
+      </w:r>
+      <w:r>
+        <w:rPr>
+          <w:rFonts w:ascii="Times New Roman" w:eastAsia="Times New Roman" w:hAnsi="Times New Roman" w:cs="Times New Roman"/>
+          <w:sz w:val="24"/>
+          <w:szCs w:val="24"/>
+          <w:lang w:val="fr-FR"/>
+        </w:rPr>
+        <w:t xml:space="preserve">) et </w:t>
+      </w:r>
+      <w:r>
+        <w:rPr>
+          <w:rFonts w:ascii="Times New Roman" w:eastAsia="Times New Roman" w:hAnsi="Times New Roman" w:cs="Times New Roman"/>
+          <w:b/>
+          <w:bCs/>
+          <w:sz w:val="24"/>
+          <w:szCs w:val="24"/>
+          <w:lang w:val="fr-FR"/>
+        </w:rPr>
+        <w:t>change sa taille</w:t>
+      </w:r>
+      <w:r>
+        <w:rPr>
+          <w:rFonts w:ascii="Times New Roman" w:eastAsia="Times New Roman" w:hAnsi="Times New Roman" w:cs="Times New Roman"/>
+          <w:sz w:val="24"/>
+          <w:szCs w:val="24"/>
+          <w:lang w:val="fr-FR"/>
+        </w:rPr>
+        <w:t xml:space="preserve"> (</w:t>
+      </w:r>
+      <w:r>
+        <w:rPr>
+          <w:rFonts w:ascii="Courier New" w:eastAsia="Times New Roman" w:hAnsi="Courier New" w:cs="Courier New"/>
+          <w:sz w:val="20"/>
+          <w:szCs w:val="20"/>
+          <w:lang w:val="fr-FR"/>
+        </w:rPr>
+        <w:t>S</w:t>
+      </w:r>
+      <w:r>
+        <w:rPr>
+          <w:rFonts w:ascii="Times New Roman" w:eastAsia="Times New Roman" w:hAnsi="Times New Roman" w:cs="Times New Roman"/>
+          <w:sz w:val="24"/>
+          <w:szCs w:val="24"/>
+          <w:lang w:val="fr-FR"/>
+        </w:rPr>
+        <w:t>)</w:t>
+      </w:r>
+    </w:p>
+    <w:p>
+      <w:pPr>
+        <w:numPr>
+          <w:ilvl w:val="0"/>
+          <w:numId w:val="7"/>
+        </w:numPr>
+        <w:spacing w:before="100" w:beforeAutospacing="1" w:after="100" w:afterAutospacing="1" w:line="240" w:lineRule="auto"/>
+        <w:rPr>
+          <w:rFonts w:ascii="Times New Roman" w:eastAsia="Times New Roman" w:hAnsi="Times New Roman" w:cs="Times New Roman"/>
+          <w:sz w:val="24"/>
+          <w:szCs w:val="24"/>
+          <w:lang w:val="fr-FR"/>
+        </w:rPr>
+      </w:pPr>
+      <w:r>
+        <w:rPr>
+          <w:rFonts w:ascii="Times New Roman" w:eastAsia="Times New Roman" w:hAnsi="Times New Roman" w:cs="Times New Roman"/>
+          <w:b/>
+          <w:bCs/>
+          <w:sz w:val="24"/>
+          <w:szCs w:val="24"/>
+          <w:lang w:val="fr-FR"/>
+        </w:rPr>
+        <w:t>Ajoute un second objet de ton choix</w:t>
+      </w:r>
+      <w:r>
+        <w:rPr>
+          <w:rFonts w:ascii="Times New Roman" w:eastAsia="Times New Roman" w:hAnsi="Times New Roman" w:cs="Times New Roman"/>
+          <w:sz w:val="24"/>
+          <w:szCs w:val="24"/>
+          <w:lang w:val="fr-FR"/>
+        </w:rPr>
+        <w:t xml:space="preserve"> (cube, cylindre…)</w:t>
+      </w:r>
+    </w:p>
+    <w:p>
+      <w:pPr>
+        <w:numPr>
+          <w:ilvl w:val="0"/>
+          <w:numId w:val="7"/>
+        </w:numPr>
+        <w:spacing w:before="100" w:beforeAutospacing="1" w:after="100" w:afterAutospacing="1" w:line="240" w:lineRule="auto"/>
+        <w:rPr>
+          <w:rFonts w:ascii="Times New Roman" w:eastAsia="Times New Roman" w:hAnsi="Times New Roman" w:cs="Times New Roman"/>
+          <w:sz w:val="24"/>
+          <w:szCs w:val="24"/>
+          <w:lang w:val="fr-FR"/>
+        </w:rPr>
+      </w:pPr>
+      <w:r>
+        <w:rPr>
+          <w:rFonts w:ascii="Times New Roman" w:eastAsia="Times New Roman" w:hAnsi="Times New Roman" w:cs="Times New Roman"/>
+          <w:b/>
+          <w:bCs/>
+          <w:sz w:val="24"/>
+          <w:szCs w:val="24"/>
+          <w:lang w:val="fr-FR"/>
+        </w:rPr>
+        <w:t>Crée un sol</w:t>
+      </w:r>
+      <w:r>
+        <w:rPr>
+          <w:rFonts w:ascii="Times New Roman" w:eastAsia="Times New Roman" w:hAnsi="Times New Roman" w:cs="Times New Roman"/>
+          <w:sz w:val="24"/>
+          <w:szCs w:val="24"/>
+          <w:lang w:val="fr-FR"/>
+        </w:rPr>
+        <w:t xml:space="preserve"> : </w:t>
+      </w:r>
+      <w:r>
+        <w:rPr>
+          <w:rFonts w:ascii="Courier New" w:eastAsia="Times New Roman" w:hAnsi="Courier New" w:cs="Courier New"/>
+          <w:sz w:val="20"/>
+          <w:szCs w:val="20"/>
+          <w:lang w:val="fr-FR"/>
+        </w:rPr>
+        <w:t>Shift + A &gt; Mesh &gt; Plane</w:t>
+      </w:r>
+      <w:r>
+        <w:rPr>
+          <w:rFonts w:ascii="Times New Roman" w:eastAsia="Times New Roman" w:hAnsi="Times New Roman" w:cs="Times New Roman"/>
+          <w:sz w:val="24"/>
+          <w:szCs w:val="24"/>
+          <w:lang w:val="fr-FR"/>
+        </w:rPr>
+        <w:t>, agrandis-le (</w:t>
+      </w:r>
+      <w:r>
+        <w:rPr>
+          <w:rFonts w:ascii="Courier New" w:eastAsia="Times New Roman" w:hAnsi="Courier New" w:cs="Courier New"/>
+          <w:sz w:val="20"/>
+          <w:szCs w:val="20"/>
+          <w:lang w:val="fr-FR"/>
+        </w:rPr>
+        <w:t>S</w:t>
+      </w:r>
+      <w:r>
+        <w:rPr>
+          <w:rFonts w:ascii="Times New Roman" w:eastAsia="Times New Roman" w:hAnsi="Times New Roman" w:cs="Times New Roman"/>
+          <w:sz w:val="24"/>
+          <w:szCs w:val="24"/>
+          <w:lang w:val="fr-FR"/>
+        </w:rPr>
+        <w:t>)</w:t>
+      </w:r>
+    </w:p>
+    <w:p>
+      <w:pPr>
+        <w:numPr>
+          <w:ilvl w:val="0"/>
+          <w:numId w:val="7"/>
+        </w:numPr>
+        <w:spacing w:before="100" w:beforeAutospacing="1" w:after="100" w:afterAutospacing="1" w:line="240" w:lineRule="auto"/>
+        <w:rPr>
+          <w:rFonts w:ascii="Times New Roman" w:eastAsia="Times New Roman" w:hAnsi="Times New Roman" w:cs="Times New Roman"/>
+          <w:sz w:val="24"/>
+          <w:szCs w:val="24"/>
+          <w:lang w:val="fr-FR"/>
+        </w:rPr>
+      </w:pPr>
+      <w:r>
+        <w:rPr>
+          <w:rFonts w:ascii="Times New Roman" w:eastAsia="Times New Roman" w:hAnsi="Times New Roman" w:cs="Times New Roman"/>
+          <w:sz w:val="24"/>
+          <w:szCs w:val="24"/>
+          <w:lang w:val="fr-FR"/>
+        </w:rPr>
+        <w:t>Place les objets sur le sol</w:t>
+      </w:r>
+    </w:p>
+    <w:p>
+      <w:pPr>
+        <w:spacing w:before="100" w:beforeAutospacing="1" w:after="100" w:afterAutospacing="1" w:line="240" w:lineRule="auto"/>
+        <w:rPr>
+          <w:rFonts w:ascii="Times New Roman" w:eastAsia="Times New Roman" w:hAnsi="Times New Roman" w:cs="Times New Roman"/>
+          <w:sz w:val="24"/>
+          <w:szCs w:val="24"/>
+          <w:lang w:val="fr-FR"/>
+        </w:rPr>
+      </w:pPr>
+      <w:r>
+        <w:rPr>
+          <w:rFonts w:ascii="Segoe UI Symbol" w:eastAsia="Times New Roman" w:hAnsi="Segoe UI Symbol" w:cs="Segoe UI Symbol"/>
+          <w:sz w:val="24"/>
+          <w:szCs w:val="24"/>
+        </w:rPr>
+        <w:t>📷</w:t>
+      </w:r>
+      <w:r>
+        <w:rPr>
+          <w:rFonts w:ascii="Times New Roman" w:eastAsia="Times New Roman" w:hAnsi="Times New Roman" w:cs="Times New Roman"/>
+          <w:sz w:val="24"/>
+          <w:szCs w:val="24"/>
+          <w:lang w:val="fr-FR"/>
+        </w:rPr>
+        <w:t xml:space="preserve"> </w:t>
+      </w:r>
+      <w:r>
+        <w:rPr>
+          <w:rFonts w:ascii="Times New Roman" w:eastAsia="Times New Roman" w:hAnsi="Times New Roman" w:cs="Times New Roman"/>
+          <w:b/>
+          <w:bCs/>
+          <w:sz w:val="24"/>
+          <w:szCs w:val="24"/>
+          <w:lang w:val="fr-FR"/>
+        </w:rPr>
+        <w:t xml:space="preserve">Bonus </w:t>
+      </w:r>
+      <w:proofErr w:type="gramStart"/>
+      <w:r>
+        <w:rPr>
+          <w:rFonts w:ascii="Times New Roman" w:eastAsia="Times New Roman" w:hAnsi="Times New Roman" w:cs="Times New Roman"/>
+          <w:b/>
+          <w:bCs/>
+          <w:sz w:val="24"/>
+          <w:szCs w:val="24"/>
+          <w:lang w:val="fr-FR"/>
+        </w:rPr>
+        <w:t>XP</w:t>
+      </w:r>
+      <w:r>
+        <w:rPr>
+          <w:rFonts w:ascii="Times New Roman" w:eastAsia="Times New Roman" w:hAnsi="Times New Roman" w:cs="Times New Roman"/>
+          <w:sz w:val="24"/>
+          <w:szCs w:val="24"/>
+          <w:lang w:val="fr-FR"/>
+        </w:rPr>
+        <w:t xml:space="preserve"> :</w:t>
+      </w:r>
+      <w:proofErr w:type="gramEnd"/>
+      <w:r>
+        <w:rPr>
+          <w:rFonts w:ascii="Times New Roman" w:eastAsia="Times New Roman" w:hAnsi="Times New Roman" w:cs="Times New Roman"/>
+          <w:sz w:val="24"/>
+          <w:szCs w:val="24"/>
+          <w:lang w:val="fr-FR"/>
+        </w:rPr>
+        <w:t xml:space="preserve"> Rends une image de ta scène (dans le menu </w:t>
+      </w:r>
+      <w:r>
+        <w:rPr>
+          <w:rFonts w:ascii="Courier New" w:eastAsia="Times New Roman" w:hAnsi="Courier New" w:cs="Courier New"/>
+          <w:sz w:val="20"/>
+          <w:szCs w:val="20"/>
+          <w:lang w:val="fr-FR"/>
+        </w:rPr>
+        <w:t>View &gt; Viewport Render Image</w:t>
+      </w:r>
+      <w:r>
+        <w:rPr>
+          <w:rFonts w:ascii="Times New Roman" w:eastAsia="Times New Roman" w:hAnsi="Times New Roman" w:cs="Times New Roman"/>
+          <w:sz w:val="24"/>
+          <w:szCs w:val="24"/>
+          <w:lang w:val="fr-FR"/>
+        </w:rPr>
+        <w:t>), et partage-la si tu veux que je te fasse un retour !</w:t>
+      </w:r>
+    </w:p>
+    <w:p>
+      <w:pPr>
+        <w:spacing w:after="0" w:line="240" w:lineRule="auto"/>
+        <w:rPr>
+          <w:rFonts w:ascii="Times New Roman" w:eastAsia="Times New Roman" w:hAnsi="Times New Roman" w:cs="Times New Roman"/>
+          <w:sz w:val="24"/>
+          <w:szCs w:val="24"/>
+        </w:rPr>
+      </w:pPr>
+      <w:r>
+        <w:rPr>
+          <w:rFonts w:ascii="Times New Roman" w:eastAsia="Times New Roman" w:hAnsi="Times New Roman" w:cs="Times New Roman"/>
+          <w:sz w:val="24"/>
+          <w:szCs w:val="24"/>
+        </w:rPr>
+        <w:pict>
+          <v:rect id="_x0000_i1033" style="width:0;height:1.5pt" o:hralign="center" o:hrstd="t" o:hr="t" fillcolor="#a0a0a0" stroked="f"/>
+        </w:pict>
+      </w:r>
+    </w:p>
+    <w:p>
+      <w:pPr>
+        <w:spacing w:before="100" w:beforeAutospacing="1" w:after="100" w:afterAutospacing="1" w:line="240" w:lineRule="auto"/>
+        <w:outlineLvl w:val="2"/>
+        <w:rPr>
+          <w:rFonts w:ascii="Times New Roman" w:eastAsia="Times New Roman" w:hAnsi="Times New Roman" w:cs="Times New Roman"/>
+          <w:b/>
+          <w:bCs/>
+          <w:sz w:val="27"/>
+          <w:szCs w:val="27"/>
+          <w:lang w:val="fr-FR"/>
+        </w:rPr>
+      </w:pPr>
+      <w:r>
+        <w:rPr>
+          <w:rFonts w:ascii="Segoe UI Symbol" w:eastAsia="Times New Roman" w:hAnsi="Segoe UI Symbol" w:cs="Segoe UI Symbol"/>
+          <w:b/>
+          <w:bCs/>
+          <w:sz w:val="27"/>
+          <w:szCs w:val="27"/>
+        </w:rPr>
+        <w:lastRenderedPageBreak/>
+        <w:t>📚</w:t>
+      </w:r>
+      <w:r>
+        <w:rPr>
+          <w:rFonts w:ascii="Times New Roman" w:eastAsia="Times New Roman" w:hAnsi="Times New Roman" w:cs="Times New Roman"/>
+          <w:b/>
+          <w:bCs/>
+          <w:sz w:val="27"/>
+          <w:szCs w:val="27"/>
+          <w:lang w:val="fr-FR"/>
+        </w:rPr>
+        <w:t xml:space="preserve"> Mini-Fiche Résumé du Jour</w:t>
+      </w:r>
+    </w:p>
+    <w:tbl>
+      <w:tblPr>
+        <w:tblW w:w="0" w:type="auto"/>
+        <w:tblCellSpacing w:w="15" w:type="dxa"/>
+        <w:tblCellMar>
+          <w:top w:w="15" w:type="dxa"/>
+          <w:left w:w="15" w:type="dxa"/>
+          <w:bottom w:w="15" w:type="dxa"/>
+          <w:right w:w="15" w:type="dxa"/>
+        </w:tblCellMar>
+        <w:tblLook w:val="04A0" w:firstRow="1" w:lastRow="0" w:firstColumn="1" w:lastColumn="0" w:noHBand="0" w:noVBand="1"/>
+      </w:tblPr>
+      <w:tblGrid>
+        <w:gridCol w:w="1649"/>
+        <w:gridCol w:w="1228"/>
+      </w:tblGrid>
+      <w:tr>
+        <w:trPr>
+          <w:tblHeader/>
+          <w:tblCellSpacing w:w="15" w:type="dxa"/>
+        </w:trPr>
+        <w:tc>
+          <w:tcPr>
+            <w:tcW w:w="0" w:type="auto"/>
+            <w:vAlign w:val="center"/>
+            <w:hideMark/>
+          </w:tcPr>
+          <w:p>
+            <w:pPr>
+              <w:spacing w:after="0" w:line="240" w:lineRule="auto"/>
+              <w:jc w:val="center"/>
+              <w:rPr>
+                <w:rFonts w:ascii="Times New Roman" w:eastAsia="Times New Roman" w:hAnsi="Times New Roman" w:cs="Times New Roman"/>
+                <w:b/>
+                <w:bCs/>
+                <w:sz w:val="24"/>
+                <w:szCs w:val="24"/>
+              </w:rPr>
+            </w:pPr>
+            <w:r>
+              <w:rPr>
+                <w:rFonts w:ascii="Times New Roman" w:eastAsia="Times New Roman" w:hAnsi="Times New Roman" w:cs="Times New Roman"/>
+                <w:b/>
+                <w:bCs/>
+                <w:sz w:val="24"/>
+                <w:szCs w:val="24"/>
+              </w:rPr>
+              <w:t>Action</w:t>
+            </w:r>
+          </w:p>
+        </w:tc>
+        <w:tc>
+          <w:tcPr>
+            <w:tcW w:w="0" w:type="auto"/>
+            <w:vAlign w:val="center"/>
+            <w:hideMark/>
+          </w:tcPr>
+          <w:p>
+            <w:pPr>
+              <w:spacing w:after="0" w:line="240" w:lineRule="auto"/>
+              <w:jc w:val="center"/>
+              <w:rPr>
+                <w:rFonts w:ascii="Times New Roman" w:eastAsia="Times New Roman" w:hAnsi="Times New Roman" w:cs="Times New Roman"/>
+                <w:b/>
+                <w:bCs/>
+                <w:sz w:val="24"/>
+                <w:szCs w:val="24"/>
+              </w:rPr>
+            </w:pPr>
+            <w:proofErr w:type="spellStart"/>
+            <w:r>
+              <w:rPr>
+                <w:rFonts w:ascii="Times New Roman" w:eastAsia="Times New Roman" w:hAnsi="Times New Roman" w:cs="Times New Roman"/>
+                <w:b/>
+                <w:bCs/>
+                <w:sz w:val="24"/>
+                <w:szCs w:val="24"/>
+              </w:rPr>
+              <w:t>Touche</w:t>
+            </w:r>
+            <w:proofErr w:type="spellEnd"/>
+          </w:p>
+        </w:tc>
+      </w:tr>
+      <w:tr>
+        <w:trPr>
+          <w:tblCellSpacing w:w="15" w:type="dxa"/>
+        </w:trPr>
+        <w:tc>
+          <w:tcPr>
+            <w:tcW w:w="0" w:type="auto"/>
+            <w:vAlign w:val="center"/>
+            <w:hideMark/>
+          </w:tcPr>
+          <w:p>
+            <w:pPr>
+              <w:spacing w:after="0" w:line="240" w:lineRule="auto"/>
+              <w:rPr>
+                <w:rFonts w:ascii="Times New Roman" w:eastAsia="Times New Roman" w:hAnsi="Times New Roman" w:cs="Times New Roman"/>
+                <w:sz w:val="24"/>
+                <w:szCs w:val="24"/>
+              </w:rPr>
+            </w:pPr>
+            <w:proofErr w:type="spellStart"/>
+            <w:r>
+              <w:rPr>
+                <w:rFonts w:ascii="Times New Roman" w:eastAsia="Times New Roman" w:hAnsi="Times New Roman" w:cs="Times New Roman"/>
+                <w:sz w:val="24"/>
+                <w:szCs w:val="24"/>
+              </w:rPr>
+              <w:t>Ajouter</w:t>
+            </w:r>
+            <w:proofErr w:type="spellEnd"/>
+            <w:r>
+              <w:rPr>
+                <w:rFonts w:ascii="Times New Roman" w:eastAsia="Times New Roman" w:hAnsi="Times New Roman" w:cs="Times New Roman"/>
+                <w:sz w:val="24"/>
+                <w:szCs w:val="24"/>
+              </w:rPr>
+              <w:t xml:space="preserve"> un objet</w:t>
+            </w:r>
+          </w:p>
+        </w:tc>
+        <w:tc>
+          <w:tcPr>
+            <w:tcW w:w="0" w:type="auto"/>
+            <w:vAlign w:val="center"/>
+            <w:hideMark/>
+          </w:tcPr>
+          <w:p>
+            <w:pPr>
+              <w:spacing w:after="0" w:line="240" w:lineRule="auto"/>
+              <w:rPr>
+                <w:rFonts w:ascii="Times New Roman" w:eastAsia="Times New Roman" w:hAnsi="Times New Roman" w:cs="Times New Roman"/>
+                <w:sz w:val="24"/>
+                <w:szCs w:val="24"/>
+              </w:rPr>
+            </w:pPr>
+            <w:r>
+              <w:rPr>
+                <w:rFonts w:ascii="Times New Roman" w:eastAsia="Times New Roman" w:hAnsi="Times New Roman" w:cs="Times New Roman"/>
+                <w:sz w:val="24"/>
+                <w:szCs w:val="24"/>
+              </w:rPr>
+              <w:t>Shift + A</w:t>
+            </w:r>
+          </w:p>
+        </w:tc>
+      </w:tr>
+      <w:tr>
+        <w:trPr>
+          <w:tblCellSpacing w:w="15" w:type="dxa"/>
+        </w:trPr>
+        <w:tc>
+          <w:tcPr>
+            <w:tcW w:w="0" w:type="auto"/>
+            <w:vAlign w:val="center"/>
+            <w:hideMark/>
+          </w:tcPr>
+          <w:p>
+            <w:pPr>
+              <w:spacing w:after="0" w:line="240" w:lineRule="auto"/>
+              <w:rPr>
+                <w:rFonts w:ascii="Times New Roman" w:eastAsia="Times New Roman" w:hAnsi="Times New Roman" w:cs="Times New Roman"/>
+                <w:sz w:val="24"/>
+                <w:szCs w:val="24"/>
+              </w:rPr>
+            </w:pPr>
+            <w:proofErr w:type="spellStart"/>
+            <w:r>
+              <w:rPr>
+                <w:rFonts w:ascii="Times New Roman" w:eastAsia="Times New Roman" w:hAnsi="Times New Roman" w:cs="Times New Roman"/>
+                <w:sz w:val="24"/>
+                <w:szCs w:val="24"/>
+              </w:rPr>
+              <w:t>Supprimer</w:t>
+            </w:r>
+            <w:proofErr w:type="spellEnd"/>
+          </w:p>
+        </w:tc>
+        <w:tc>
+          <w:tcPr>
+            <w:tcW w:w="0" w:type="auto"/>
+            <w:vAlign w:val="center"/>
+            <w:hideMark/>
+          </w:tcPr>
+          <w:p>
+            <w:pPr>
+              <w:spacing w:after="0" w:line="240" w:lineRule="auto"/>
+              <w:rPr>
+                <w:rFonts w:ascii="Times New Roman" w:eastAsia="Times New Roman" w:hAnsi="Times New Roman" w:cs="Times New Roman"/>
+                <w:sz w:val="24"/>
+                <w:szCs w:val="24"/>
+              </w:rPr>
+            </w:pPr>
+            <w:r>
+              <w:rPr>
+                <w:rFonts w:ascii="Times New Roman" w:eastAsia="Times New Roman" w:hAnsi="Times New Roman" w:cs="Times New Roman"/>
+                <w:sz w:val="24"/>
+                <w:szCs w:val="24"/>
+              </w:rPr>
+              <w:t>X</w:t>
+            </w:r>
+          </w:p>
+        </w:tc>
+      </w:tr>
+      <w:tr>
+        <w:trPr>
+          <w:tblCellSpacing w:w="15" w:type="dxa"/>
+        </w:trPr>
+        <w:tc>
+          <w:tcPr>
+            <w:tcW w:w="0" w:type="auto"/>
+            <w:vAlign w:val="center"/>
+            <w:hideMark/>
+          </w:tcPr>
+          <w:p>
+            <w:pPr>
+              <w:spacing w:after="0" w:line="240" w:lineRule="auto"/>
+              <w:rPr>
+                <w:rFonts w:ascii="Times New Roman" w:eastAsia="Times New Roman" w:hAnsi="Times New Roman" w:cs="Times New Roman"/>
+                <w:sz w:val="24"/>
+                <w:szCs w:val="24"/>
+              </w:rPr>
+            </w:pPr>
+            <w:proofErr w:type="spellStart"/>
+            <w:r>
+              <w:rPr>
+                <w:rFonts w:ascii="Times New Roman" w:eastAsia="Times New Roman" w:hAnsi="Times New Roman" w:cs="Times New Roman"/>
+                <w:sz w:val="24"/>
+                <w:szCs w:val="24"/>
+              </w:rPr>
+              <w:t>Déplacer</w:t>
+            </w:r>
+            <w:proofErr w:type="spellEnd"/>
+          </w:p>
+        </w:tc>
+        <w:tc>
+          <w:tcPr>
+            <w:tcW w:w="0" w:type="auto"/>
+            <w:vAlign w:val="center"/>
+            <w:hideMark/>
+          </w:tcPr>
+          <w:p>
+            <w:pPr>
+              <w:spacing w:after="0" w:line="240" w:lineRule="auto"/>
+              <w:rPr>
+                <w:rFonts w:ascii="Times New Roman" w:eastAsia="Times New Roman" w:hAnsi="Times New Roman" w:cs="Times New Roman"/>
+                <w:sz w:val="24"/>
+                <w:szCs w:val="24"/>
+              </w:rPr>
+            </w:pPr>
+            <w:r>
+              <w:rPr>
+                <w:rFonts w:ascii="Times New Roman" w:eastAsia="Times New Roman" w:hAnsi="Times New Roman" w:cs="Times New Roman"/>
+                <w:sz w:val="24"/>
+                <w:szCs w:val="24"/>
+              </w:rPr>
+              <w:t>G</w:t>
+            </w:r>
+          </w:p>
+        </w:tc>
+      </w:tr>
+      <w:tr>
+        <w:trPr>
+          <w:tblCellSpacing w:w="15" w:type="dxa"/>
+        </w:trPr>
+        <w:tc>
+          <w:tcPr>
+            <w:tcW w:w="0" w:type="auto"/>
+            <w:vAlign w:val="center"/>
+            <w:hideMark/>
+          </w:tcPr>
+          <w:p>
+            <w:pPr>
+              <w:spacing w:after="0" w:line="240" w:lineRule="auto"/>
+              <w:rPr>
+                <w:rFonts w:ascii="Times New Roman" w:eastAsia="Times New Roman" w:hAnsi="Times New Roman" w:cs="Times New Roman"/>
+                <w:sz w:val="24"/>
+                <w:szCs w:val="24"/>
+              </w:rPr>
+            </w:pPr>
+            <w:proofErr w:type="spellStart"/>
+            <w:r>
+              <w:rPr>
+                <w:rFonts w:ascii="Times New Roman" w:eastAsia="Times New Roman" w:hAnsi="Times New Roman" w:cs="Times New Roman"/>
+                <w:sz w:val="24"/>
+                <w:szCs w:val="24"/>
+              </w:rPr>
+              <w:t>Tourner</w:t>
+            </w:r>
+            <w:proofErr w:type="spellEnd"/>
+          </w:p>
+        </w:tc>
+        <w:tc>
+          <w:tcPr>
+            <w:tcW w:w="0" w:type="auto"/>
+            <w:vAlign w:val="center"/>
+            <w:hideMark/>
+          </w:tcPr>
+          <w:p>
+            <w:pPr>
+              <w:spacing w:after="0" w:line="240" w:lineRule="auto"/>
+              <w:rPr>
+                <w:rFonts w:ascii="Times New Roman" w:eastAsia="Times New Roman" w:hAnsi="Times New Roman" w:cs="Times New Roman"/>
+                <w:sz w:val="24"/>
+                <w:szCs w:val="24"/>
+              </w:rPr>
+            </w:pPr>
+            <w:r>
+              <w:rPr>
+                <w:rFonts w:ascii="Times New Roman" w:eastAsia="Times New Roman" w:hAnsi="Times New Roman" w:cs="Times New Roman"/>
+                <w:sz w:val="24"/>
+                <w:szCs w:val="24"/>
+              </w:rPr>
+              <w:t>R</w:t>
+            </w:r>
+          </w:p>
+        </w:tc>
+      </w:tr>
+      <w:tr>
+        <w:trPr>
+          <w:tblCellSpacing w:w="15" w:type="dxa"/>
+        </w:trPr>
+        <w:tc>
+          <w:tcPr>
+            <w:tcW w:w="0" w:type="auto"/>
+            <w:vAlign w:val="center"/>
+            <w:hideMark/>
+          </w:tcPr>
+          <w:p>
+            <w:pPr>
+              <w:spacing w:after="0" w:line="240" w:lineRule="auto"/>
+              <w:rPr>
+                <w:rFonts w:ascii="Times New Roman" w:eastAsia="Times New Roman" w:hAnsi="Times New Roman" w:cs="Times New Roman"/>
+                <w:sz w:val="24"/>
+                <w:szCs w:val="24"/>
+              </w:rPr>
+            </w:pPr>
+            <w:proofErr w:type="spellStart"/>
+            <w:r>
+              <w:rPr>
+                <w:rFonts w:ascii="Times New Roman" w:eastAsia="Times New Roman" w:hAnsi="Times New Roman" w:cs="Times New Roman"/>
+                <w:sz w:val="24"/>
+                <w:szCs w:val="24"/>
+              </w:rPr>
+              <w:t>Échelle</w:t>
+            </w:r>
+            <w:proofErr w:type="spellEnd"/>
+          </w:p>
+        </w:tc>
+        <w:tc>
+          <w:tcPr>
+            <w:tcW w:w="0" w:type="auto"/>
+            <w:vAlign w:val="center"/>
+            <w:hideMark/>
+          </w:tcPr>
+          <w:p>
+            <w:pPr>
+              <w:spacing w:after="0" w:line="240" w:lineRule="auto"/>
+              <w:rPr>
+                <w:rFonts w:ascii="Times New Roman" w:eastAsia="Times New Roman" w:hAnsi="Times New Roman" w:cs="Times New Roman"/>
+                <w:sz w:val="24"/>
+                <w:szCs w:val="24"/>
+              </w:rPr>
+            </w:pPr>
+            <w:r>
+              <w:rPr>
+                <w:rFonts w:ascii="Times New Roman" w:eastAsia="Times New Roman" w:hAnsi="Times New Roman" w:cs="Times New Roman"/>
+                <w:sz w:val="24"/>
+                <w:szCs w:val="24"/>
+              </w:rPr>
+              <w:t>S</w:t>
+            </w:r>
+          </w:p>
+        </w:tc>
+      </w:tr>
+      <w:tr>
+        <w:trPr>
+          <w:tblCellSpacing w:w="15" w:type="dxa"/>
+        </w:trPr>
+        <w:tc>
+          <w:tcPr>
+            <w:tcW w:w="0" w:type="auto"/>
+            <w:vAlign w:val="center"/>
+            <w:hideMark/>
+          </w:tcPr>
+          <w:p>
+            <w:pPr>
+              <w:spacing w:after="0" w:line="240" w:lineRule="auto"/>
+              <w:rPr>
+                <w:rFonts w:ascii="Times New Roman" w:eastAsia="Times New Roman" w:hAnsi="Times New Roman" w:cs="Times New Roman"/>
+                <w:sz w:val="24"/>
+                <w:szCs w:val="24"/>
+              </w:rPr>
+            </w:pPr>
+            <w:proofErr w:type="spellStart"/>
+            <w:r>
+              <w:rPr>
+                <w:rFonts w:ascii="Times New Roman" w:eastAsia="Times New Roman" w:hAnsi="Times New Roman" w:cs="Times New Roman"/>
+                <w:sz w:val="24"/>
+                <w:szCs w:val="24"/>
+              </w:rPr>
+              <w:t>Vue</w:t>
+            </w:r>
+            <w:proofErr w:type="spellEnd"/>
+            <w:r>
+              <w:rPr>
+                <w:rFonts w:ascii="Times New Roman" w:eastAsia="Times New Roman" w:hAnsi="Times New Roman" w:cs="Times New Roman"/>
+                <w:sz w:val="24"/>
+                <w:szCs w:val="24"/>
+              </w:rPr>
+              <w:t xml:space="preserve"> </w:t>
+            </w:r>
+            <w:proofErr w:type="spellStart"/>
+            <w:r>
+              <w:rPr>
+                <w:rFonts w:ascii="Times New Roman" w:eastAsia="Times New Roman" w:hAnsi="Times New Roman" w:cs="Times New Roman"/>
+                <w:sz w:val="24"/>
+                <w:szCs w:val="24"/>
+              </w:rPr>
+              <w:t>orbitale</w:t>
+            </w:r>
+            <w:proofErr w:type="spellEnd"/>
+          </w:p>
+        </w:tc>
+        <w:tc>
+          <w:tcPr>
+            <w:tcW w:w="0" w:type="auto"/>
+            <w:vAlign w:val="center"/>
+            <w:hideMark/>
+          </w:tcPr>
+          <w:p>
+            <w:pPr>
+              <w:spacing w:after="0" w:line="240" w:lineRule="auto"/>
+              <w:rPr>
+                <w:rFonts w:ascii="Times New Roman" w:eastAsia="Times New Roman" w:hAnsi="Times New Roman" w:cs="Times New Roman"/>
+                <w:sz w:val="24"/>
+                <w:szCs w:val="24"/>
+              </w:rPr>
+            </w:pPr>
+            <w:proofErr w:type="spellStart"/>
+            <w:r>
+              <w:rPr>
+                <w:rFonts w:ascii="Times New Roman" w:eastAsia="Times New Roman" w:hAnsi="Times New Roman" w:cs="Times New Roman"/>
+                <w:sz w:val="24"/>
+                <w:szCs w:val="24"/>
+              </w:rPr>
+              <w:t>Molette</w:t>
+            </w:r>
+            <w:proofErr w:type="spellEnd"/>
+            <w:r>
+              <w:rPr>
+                <w:rFonts w:ascii="Times New Roman" w:eastAsia="Times New Roman" w:hAnsi="Times New Roman" w:cs="Times New Roman"/>
+                <w:sz w:val="24"/>
+                <w:szCs w:val="24"/>
+              </w:rPr>
+              <w:t xml:space="preserve"> </w:t>
+            </w:r>
+            <w:proofErr w:type="spellStart"/>
+            <w:r>
+              <w:rPr>
+                <w:rFonts w:ascii="Times New Roman" w:eastAsia="Times New Roman" w:hAnsi="Times New Roman" w:cs="Times New Roman"/>
+                <w:sz w:val="24"/>
+                <w:szCs w:val="24"/>
+              </w:rPr>
+              <w:t>clic</w:t>
+            </w:r>
+            <w:proofErr w:type="spellEnd"/>
+          </w:p>
+        </w:tc>
+      </w:tr>
+      <w:tr>
+        <w:trPr>
+          <w:tblCellSpacing w:w="15" w:type="dxa"/>
+        </w:trPr>
+        <w:tc>
+          <w:tcPr>
+            <w:tcW w:w="0" w:type="auto"/>
+            <w:vAlign w:val="center"/>
+            <w:hideMark/>
+          </w:tcPr>
+          <w:p>
+            <w:pPr>
+              <w:spacing w:after="0" w:line="240" w:lineRule="auto"/>
+              <w:rPr>
+                <w:rFonts w:ascii="Times New Roman" w:eastAsia="Times New Roman" w:hAnsi="Times New Roman" w:cs="Times New Roman"/>
+                <w:sz w:val="24"/>
+                <w:szCs w:val="24"/>
+              </w:rPr>
+            </w:pPr>
+            <w:r>
+              <w:rPr>
+                <w:rFonts w:ascii="Times New Roman" w:eastAsia="Times New Roman" w:hAnsi="Times New Roman" w:cs="Times New Roman"/>
+                <w:sz w:val="24"/>
+                <w:szCs w:val="24"/>
+              </w:rPr>
+              <w:t>Zoom</w:t>
+            </w:r>
+          </w:p>
+        </w:tc>
+        <w:tc>
+          <w:tcPr>
+            <w:tcW w:w="0" w:type="auto"/>
+            <w:vAlign w:val="center"/>
+            <w:hideMark/>
+          </w:tcPr>
+          <w:p>
+            <w:pPr>
+              <w:spacing w:after="0" w:line="240" w:lineRule="auto"/>
+              <w:rPr>
+                <w:rFonts w:ascii="Times New Roman" w:eastAsia="Times New Roman" w:hAnsi="Times New Roman" w:cs="Times New Roman"/>
+                <w:sz w:val="24"/>
+                <w:szCs w:val="24"/>
+              </w:rPr>
+            </w:pPr>
+            <w:proofErr w:type="spellStart"/>
+            <w:r>
+              <w:rPr>
+                <w:rFonts w:ascii="Times New Roman" w:eastAsia="Times New Roman" w:hAnsi="Times New Roman" w:cs="Times New Roman"/>
+                <w:sz w:val="24"/>
+                <w:szCs w:val="24"/>
+              </w:rPr>
+              <w:t>Molette</w:t>
+            </w:r>
+            <w:proofErr w:type="spellEnd"/>
+          </w:p>
+        </w:tc>
+      </w:tr>
+    </w:tbl>
+    <w:p>
+      <w:pPr>
+        <w:spacing w:after="0" w:line="240" w:lineRule="auto"/>
+        <w:rPr>
+          <w:rFonts w:ascii="Times New Roman" w:eastAsia="Times New Roman" w:hAnsi="Times New Roman" w:cs="Times New Roman"/>
+          <w:sz w:val="24"/>
+          <w:szCs w:val="24"/>
+        </w:rPr>
+      </w:pPr>
+      <w:r>
+        <w:rPr>
+          <w:rFonts w:ascii="Times New Roman" w:eastAsia="Times New Roman" w:hAnsi="Times New Roman" w:cs="Times New Roman"/>
+          <w:sz w:val="24"/>
+          <w:szCs w:val="24"/>
+        </w:rPr>
+        <w:pict>
+          <v:rect id="_x0000_i1034" style="width:0;height:1.5pt" o:hralign="center" o:hrstd="t" o:hr="t" fillcolor="#a0a0a0" stroked="f"/>
+        </w:pict>
+      </w:r>
+    </w:p>
+    <w:p>
+      <w:pPr>
+        <w:spacing w:before="100" w:beforeAutospacing="1" w:after="100" w:afterAutospacing="1" w:line="240" w:lineRule="auto"/>
+        <w:rPr>
+          <w:rFonts w:ascii="Times New Roman" w:eastAsia="Times New Roman" w:hAnsi="Times New Roman" w:cs="Times New Roman"/>
+          <w:sz w:val="24"/>
+          <w:szCs w:val="24"/>
+        </w:rPr>
+      </w:pPr>
+      <w:r>
+        <w:rPr>
+          <w:rFonts w:ascii="Segoe UI Symbol" w:eastAsia="Times New Roman" w:hAnsi="Segoe UI Symbol" w:cs="Segoe UI Symbol"/>
+          <w:sz w:val="24"/>
+          <w:szCs w:val="24"/>
+        </w:rPr>
+        <w:t>🎒</w:t>
+      </w:r>
+      <w:r>
+        <w:rPr>
+          <w:rFonts w:ascii="Times New Roman" w:eastAsia="Times New Roman" w:hAnsi="Times New Roman" w:cs="Times New Roman"/>
+          <w:sz w:val="24"/>
+          <w:szCs w:val="24"/>
+        </w:rPr>
+        <w:t xml:space="preserve"> </w:t>
+      </w:r>
+      <w:proofErr w:type="spellStart"/>
+      <w:r>
+        <w:rPr>
+          <w:rFonts w:ascii="Times New Roman" w:eastAsia="Times New Roman" w:hAnsi="Times New Roman" w:cs="Times New Roman"/>
+          <w:b/>
+          <w:bCs/>
+          <w:sz w:val="24"/>
+          <w:szCs w:val="24"/>
+        </w:rPr>
+        <w:t>Récompense</w:t>
+      </w:r>
+      <w:proofErr w:type="spellEnd"/>
+    </w:p>
+    <w:p>
+      <w:pPr>
+        <w:numPr>
+          <w:ilvl w:val="0"/>
+          <w:numId w:val="8"/>
+        </w:numPr>
+        <w:spacing w:before="100" w:beforeAutospacing="1" w:after="100" w:afterAutospacing="1" w:line="240" w:lineRule="auto"/>
+        <w:rPr>
+          <w:rFonts w:ascii="Times New Roman" w:eastAsia="Times New Roman" w:hAnsi="Times New Roman" w:cs="Times New Roman"/>
+          <w:sz w:val="24"/>
+          <w:szCs w:val="24"/>
+        </w:rPr>
+      </w:pPr>
+      <w:r>
+        <w:rPr>
+          <w:rFonts w:ascii="Times New Roman" w:eastAsia="Times New Roman" w:hAnsi="Times New Roman" w:cs="Times New Roman"/>
+          <w:sz w:val="24"/>
+          <w:szCs w:val="24"/>
+        </w:rPr>
+        <w:t xml:space="preserve">+1 en </w:t>
+      </w:r>
+      <w:proofErr w:type="spellStart"/>
+      <w:r>
+        <w:rPr>
+          <w:rFonts w:ascii="Times New Roman" w:eastAsia="Times New Roman" w:hAnsi="Times New Roman" w:cs="Times New Roman"/>
+          <w:b/>
+          <w:bCs/>
+          <w:sz w:val="24"/>
+          <w:szCs w:val="24"/>
+        </w:rPr>
+        <w:t>Maîtrise</w:t>
+      </w:r>
+      <w:proofErr w:type="spellEnd"/>
+      <w:r>
+        <w:rPr>
+          <w:rFonts w:ascii="Times New Roman" w:eastAsia="Times New Roman" w:hAnsi="Times New Roman" w:cs="Times New Roman"/>
+          <w:b/>
+          <w:bCs/>
+          <w:sz w:val="24"/>
+          <w:szCs w:val="24"/>
+        </w:rPr>
+        <w:t xml:space="preserve"> du </w:t>
+      </w:r>
+      <w:proofErr w:type="spellStart"/>
+      <w:r>
+        <w:rPr>
+          <w:rFonts w:ascii="Times New Roman" w:eastAsia="Times New Roman" w:hAnsi="Times New Roman" w:cs="Times New Roman"/>
+          <w:b/>
+          <w:bCs/>
+          <w:sz w:val="24"/>
+          <w:szCs w:val="24"/>
+        </w:rPr>
+        <w:t>Mouvement</w:t>
+      </w:r>
+      <w:proofErr w:type="spellEnd"/>
+      <w:r>
+        <w:rPr>
+          <w:rFonts w:ascii="Times New Roman" w:eastAsia="Times New Roman" w:hAnsi="Times New Roman" w:cs="Times New Roman"/>
+          <w:b/>
+          <w:bCs/>
+          <w:sz w:val="24"/>
+          <w:szCs w:val="24"/>
+        </w:rPr>
+        <w:t xml:space="preserve"> 3D</w:t>
+      </w:r>
+    </w:p>
+    <w:p>
+      <w:pPr>
+        <w:numPr>
+          <w:ilvl w:val="0"/>
+          <w:numId w:val="8"/>
+        </w:numPr>
+        <w:spacing w:before="100" w:beforeAutospacing="1" w:after="100" w:afterAutospacing="1" w:line="240" w:lineRule="auto"/>
+        <w:rPr>
+          <w:rFonts w:ascii="Times New Roman" w:eastAsia="Times New Roman" w:hAnsi="Times New Roman" w:cs="Times New Roman"/>
+          <w:sz w:val="24"/>
+          <w:szCs w:val="24"/>
+        </w:rPr>
+      </w:pPr>
+      <w:r>
+        <w:rPr>
+          <w:rFonts w:ascii="Times New Roman" w:eastAsia="Times New Roman" w:hAnsi="Times New Roman" w:cs="Times New Roman"/>
+          <w:sz w:val="24"/>
+          <w:szCs w:val="24"/>
+        </w:rPr>
+        <w:t xml:space="preserve">+1 en </w:t>
+      </w:r>
+      <w:proofErr w:type="spellStart"/>
+      <w:r>
+        <w:rPr>
+          <w:rFonts w:ascii="Times New Roman" w:eastAsia="Times New Roman" w:hAnsi="Times New Roman" w:cs="Times New Roman"/>
+          <w:b/>
+          <w:bCs/>
+          <w:sz w:val="24"/>
+          <w:szCs w:val="24"/>
+        </w:rPr>
+        <w:t>Contrôle</w:t>
+      </w:r>
+      <w:proofErr w:type="spellEnd"/>
+      <w:r>
+        <w:rPr>
+          <w:rFonts w:ascii="Times New Roman" w:eastAsia="Times New Roman" w:hAnsi="Times New Roman" w:cs="Times New Roman"/>
+          <w:b/>
+          <w:bCs/>
+          <w:sz w:val="24"/>
+          <w:szCs w:val="24"/>
+        </w:rPr>
+        <w:t xml:space="preserve"> des </w:t>
+      </w:r>
+      <w:proofErr w:type="spellStart"/>
+      <w:r>
+        <w:rPr>
+          <w:rFonts w:ascii="Times New Roman" w:eastAsia="Times New Roman" w:hAnsi="Times New Roman" w:cs="Times New Roman"/>
+          <w:b/>
+          <w:bCs/>
+          <w:sz w:val="24"/>
+          <w:szCs w:val="24"/>
+        </w:rPr>
+        <w:t>Objets</w:t>
+      </w:r>
+      <w:proofErr w:type="spellEnd"/>
+    </w:p>
+    <w:p>
+      <w:pPr>
+        <w:numPr>
+          <w:ilvl w:val="0"/>
+          <w:numId w:val="8"/>
+        </w:numPr>
+        <w:spacing w:before="100" w:beforeAutospacing="1" w:after="100" w:afterAutospacing="1" w:line="240" w:lineRule="auto"/>
+        <w:rPr>
+          <w:rFonts w:ascii="Times New Roman" w:eastAsia="Times New Roman" w:hAnsi="Times New Roman" w:cs="Times New Roman"/>
+          <w:sz w:val="24"/>
+          <w:szCs w:val="24"/>
+          <w:lang w:val="fr-FR"/>
+        </w:rPr>
+      </w:pPr>
+      <w:r>
+        <w:rPr>
+          <w:rFonts w:ascii="Times New Roman" w:eastAsia="Times New Roman" w:hAnsi="Times New Roman" w:cs="Times New Roman"/>
+          <w:sz w:val="24"/>
+          <w:szCs w:val="24"/>
+          <w:lang w:val="fr-FR"/>
+        </w:rPr>
+        <w:t xml:space="preserve">Accès à la </w:t>
+      </w:r>
+      <w:r>
+        <w:rPr>
+          <w:rFonts w:ascii="Times New Roman" w:eastAsia="Times New Roman" w:hAnsi="Times New Roman" w:cs="Times New Roman"/>
+          <w:b/>
+          <w:bCs/>
+          <w:sz w:val="24"/>
+          <w:szCs w:val="24"/>
+          <w:lang w:val="fr-FR"/>
+        </w:rPr>
+        <w:t>Quête du Jour 2</w:t>
+      </w:r>
+      <w:r>
+        <w:rPr>
+          <w:rFonts w:ascii="Times New Roman" w:eastAsia="Times New Roman" w:hAnsi="Times New Roman" w:cs="Times New Roman"/>
+          <w:sz w:val="24"/>
+          <w:szCs w:val="24"/>
+          <w:lang w:val="fr-FR"/>
+        </w:rPr>
+        <w:t xml:space="preserve"> dès que tu es prêt</w:t>
+      </w:r>
+    </w:p>
+    <w:p>
+      <w:pPr>
+        <w:spacing w:beforeAutospacing="1" w:after="100" w:afterAutospacing="1" w:line="240" w:lineRule="auto"/>
+        <w:rPr>
+          <w:rFonts w:ascii="Times New Roman" w:eastAsia="Times New Roman" w:hAnsi="Times New Roman" w:cs="Times New Roman"/>
+          <w:sz w:val="24"/>
+          <w:szCs w:val="24"/>
+          <w:lang w:val="fr-FR"/>
+        </w:rPr>
+      </w:pPr>
+      <w:bookmarkStart w:id="0" w:name="_GoBack"/>
+      <w:bookmarkEnd w:id="0"/>
     </w:p>
     <w:p>
       <w:pPr>
@@ -1001,6 +2770,7 @@
           <w:szCs w:val="27"/>
           <w:lang w:val="fr-FR"/>
         </w:rPr>
+        <w:lastRenderedPageBreak/>
         <w:t>⚔</w:t>
       </w:r>
       <w:r>
@@ -1126,7 +2896,6 @@
           <w:sz w:val="24"/>
           <w:szCs w:val="24"/>
         </w:rPr>
-        <w:lastRenderedPageBreak/>
         <w:t>Étapes</w:t>
       </w:r>
       <w:proofErr w:type="spellEnd"/>
@@ -1493,6 +3262,7 @@
           <w:bCs/>
           <w:sz w:val="27"/>
           <w:szCs w:val="27"/>
+          <w:lang w:val="fr-FR"/>
         </w:rPr>
       </w:pPr>
       <w:r>
@@ -1502,20 +3272,20 @@
           <w:bCs/>
           <w:sz w:val="27"/>
           <w:szCs w:val="27"/>
-        </w:rPr>
-        <w:t>⚔️</w:t>
-      </w:r>
-      <w:r>
-        <w:rPr>
-          <w:rFonts w:ascii="Times New Roman" w:eastAsia="Times New Roman" w:hAnsi="Times New Roman" w:cs="Times New Roman"/>
+          <w:lang w:val="fr-FR"/>
+        </w:rPr>
+        <w:t>⚔</w:t>
+      </w:r>
+      <w:r>
+        <w:rPr>
+          <w:rFonts w:ascii="Segoe UI Symbol" w:eastAsia="Times New Roman" w:hAnsi="Segoe UI Symbol" w:cs="Segoe UI Symbol"/>
           <w:b/>
           <w:bCs/>
           <w:sz w:val="27"/>
           <w:szCs w:val="27"/>
         </w:rPr>
-        <w:t xml:space="preserve"> Jour </w:t>
-      </w:r>
-      <w:proofErr w:type="gramStart"/>
+        <w:t>️</w:t>
+      </w:r>
       <w:r>
         <w:rPr>
           <w:rFonts w:ascii="Times New Roman" w:eastAsia="Times New Roman" w:hAnsi="Times New Roman" w:cs="Times New Roman"/>
@@ -1523,54 +3293,10 @@
           <w:bCs/>
           <w:sz w:val="27"/>
           <w:szCs w:val="27"/>
-        </w:rPr>
-        <w:t>4 :</w:t>
-      </w:r>
-      <w:proofErr w:type="gramEnd"/>
-      <w:r>
-        <w:rPr>
-          <w:rFonts w:ascii="Times New Roman" w:eastAsia="Times New Roman" w:hAnsi="Times New Roman" w:cs="Times New Roman"/>
-          <w:b/>
-          <w:bCs/>
-          <w:sz w:val="27"/>
-          <w:szCs w:val="27"/>
-        </w:rPr>
-        <w:t xml:space="preserve"> Le </w:t>
-      </w:r>
-      <w:proofErr w:type="spellStart"/>
-      <w:r>
-        <w:rPr>
-          <w:rFonts w:ascii="Times New Roman" w:eastAsia="Times New Roman" w:hAnsi="Times New Roman" w:cs="Times New Roman"/>
-          <w:b/>
-          <w:bCs/>
-          <w:sz w:val="27"/>
-          <w:szCs w:val="27"/>
-        </w:rPr>
-        <w:t>Labyrinthe</w:t>
-      </w:r>
-      <w:proofErr w:type="spellEnd"/>
-      <w:r>
-        <w:rPr>
-          <w:rFonts w:ascii="Times New Roman" w:eastAsia="Times New Roman" w:hAnsi="Times New Roman" w:cs="Times New Roman"/>
-          <w:b/>
-          <w:bCs/>
-          <w:sz w:val="27"/>
-          <w:szCs w:val="27"/>
-        </w:rPr>
-        <w:t xml:space="preserve"> des </w:t>
-      </w:r>
-      <w:proofErr w:type="spellStart"/>
-      <w:r>
-        <w:rPr>
-          <w:rFonts w:ascii="Times New Roman" w:eastAsia="Times New Roman" w:hAnsi="Times New Roman" w:cs="Times New Roman"/>
-          <w:b/>
-          <w:bCs/>
-          <w:sz w:val="27"/>
-          <w:szCs w:val="27"/>
-        </w:rPr>
-        <w:t>Vues</w:t>
-      </w:r>
-      <w:proofErr w:type="spellEnd"/>
+          <w:lang w:val="fr-FR"/>
+        </w:rPr>
+        <w:t xml:space="preserve"> Jour 4 : Le Labyrinthe des Vues</w:t>
+      </w:r>
     </w:p>
     <w:p>
       <w:pPr>
@@ -2307,6 +4033,7 @@
           <w:szCs w:val="24"/>
           <w:lang w:val="fr-FR"/>
         </w:rPr>
+        <w:lastRenderedPageBreak/>
         <w:t xml:space="preserve">Crée une </w:t>
       </w:r>
       <w:r>
@@ -2476,7 +4203,6 @@
           <w:sz w:val="24"/>
           <w:szCs w:val="24"/>
         </w:rPr>
-        <w:lastRenderedPageBreak/>
         <w:t>💡</w:t>
       </w:r>
       <w:r>
@@ -2810,8 +4536,6 @@
           <w:lang w:val="fr-FR"/>
         </w:rPr>
       </w:pPr>
-      <w:bookmarkStart w:id="0" w:name="_GoBack"/>
-      <w:bookmarkEnd w:id="0"/>
     </w:p>
     <w:sectPr>
       <w:pgSz w:w="12240" w:h="15840"/>
@@ -3092,6 +4816,417 @@
     </w:lvl>
   </w:abstractNum>
   <w:abstractNum w:abstractNumId="2">
+    <w:nsid w:val="24603508"/>
+    <w:multiLevelType w:val="multilevel"/>
+    <w:tmpl w:val="617C6DA2"/>
+    <w:lvl w:ilvl="0">
+      <w:start w:val="1"/>
+      <w:numFmt w:val="decimal"/>
+      <w:lvlText w:val="%1."/>
+      <w:lvlJc w:val="left"/>
+      <w:pPr>
+        <w:tabs>
+          <w:tab w:val="num" w:pos="720"/>
+        </w:tabs>
+        <w:ind w:left="720" w:hanging="360"/>
+      </w:pPr>
+    </w:lvl>
+    <w:lvl w:ilvl="1" w:tentative="1">
+      <w:start w:val="1"/>
+      <w:numFmt w:val="decimal"/>
+      <w:lvlText w:val="%2."/>
+      <w:lvlJc w:val="left"/>
+      <w:pPr>
+        <w:tabs>
+          <w:tab w:val="num" w:pos="1440"/>
+        </w:tabs>
+        <w:ind w:left="1440" w:hanging="360"/>
+      </w:pPr>
+    </w:lvl>
+    <w:lvl w:ilvl="2" w:tentative="1">
+      <w:start w:val="1"/>
+      <w:numFmt w:val="decimal"/>
+      <w:lvlText w:val="%3."/>
+      <w:lvlJc w:val="left"/>
+      <w:pPr>
+        <w:tabs>
+          <w:tab w:val="num" w:pos="2160"/>
+        </w:tabs>
+        <w:ind w:left="2160" w:hanging="360"/>
+      </w:pPr>
+    </w:lvl>
+    <w:lvl w:ilvl="3" w:tentative="1">
+      <w:start w:val="1"/>
+      <w:numFmt w:val="decimal"/>
+      <w:lvlText w:val="%4."/>
+      <w:lvlJc w:val="left"/>
+      <w:pPr>
+        <w:tabs>
+          <w:tab w:val="num" w:pos="2880"/>
+        </w:tabs>
+        <w:ind w:left="2880" w:hanging="360"/>
+      </w:pPr>
+    </w:lvl>
+    <w:lvl w:ilvl="4" w:tentative="1">
+      <w:start w:val="1"/>
+      <w:numFmt w:val="decimal"/>
+      <w:lvlText w:val="%5."/>
+      <w:lvlJc w:val="left"/>
+      <w:pPr>
+        <w:tabs>
+          <w:tab w:val="num" w:pos="3600"/>
+        </w:tabs>
+        <w:ind w:left="3600" w:hanging="360"/>
+      </w:pPr>
+    </w:lvl>
+    <w:lvl w:ilvl="5" w:tentative="1">
+      <w:start w:val="1"/>
+      <w:numFmt w:val="decimal"/>
+      <w:lvlText w:val="%6."/>
+      <w:lvlJc w:val="left"/>
+      <w:pPr>
+        <w:tabs>
+          <w:tab w:val="num" w:pos="4320"/>
+        </w:tabs>
+        <w:ind w:left="4320" w:hanging="360"/>
+      </w:pPr>
+    </w:lvl>
+    <w:lvl w:ilvl="6" w:tentative="1">
+      <w:start w:val="1"/>
+      <w:numFmt w:val="decimal"/>
+      <w:lvlText w:val="%7."/>
+      <w:lvlJc w:val="left"/>
+      <w:pPr>
+        <w:tabs>
+          <w:tab w:val="num" w:pos="5040"/>
+        </w:tabs>
+        <w:ind w:left="5040" w:hanging="360"/>
+      </w:pPr>
+    </w:lvl>
+    <w:lvl w:ilvl="7" w:tentative="1">
+      <w:start w:val="1"/>
+      <w:numFmt w:val="decimal"/>
+      <w:lvlText w:val="%8."/>
+      <w:lvlJc w:val="left"/>
+      <w:pPr>
+        <w:tabs>
+          <w:tab w:val="num" w:pos="5760"/>
+        </w:tabs>
+        <w:ind w:left="5760" w:hanging="360"/>
+      </w:pPr>
+    </w:lvl>
+    <w:lvl w:ilvl="8" w:tentative="1">
+      <w:start w:val="1"/>
+      <w:numFmt w:val="decimal"/>
+      <w:lvlText w:val="%9."/>
+      <w:lvlJc w:val="left"/>
+      <w:pPr>
+        <w:tabs>
+          <w:tab w:val="num" w:pos="6480"/>
+        </w:tabs>
+        <w:ind w:left="6480" w:hanging="360"/>
+      </w:pPr>
+    </w:lvl>
+  </w:abstractNum>
+  <w:abstractNum w:abstractNumId="3">
+    <w:nsid w:val="2BAB06DF"/>
+    <w:multiLevelType w:val="multilevel"/>
+    <w:tmpl w:val="A9103794"/>
+    <w:lvl w:ilvl="0">
+      <w:start w:val="1"/>
+      <w:numFmt w:val="bullet"/>
+      <w:lvlText w:val=""/>
+      <w:lvlJc w:val="left"/>
+      <w:pPr>
+        <w:tabs>
+          <w:tab w:val="num" w:pos="720"/>
+        </w:tabs>
+        <w:ind w:left="720" w:hanging="360"/>
+      </w:pPr>
+      <w:rPr>
+        <w:rFonts w:ascii="Symbol" w:hAnsi="Symbol" w:hint="default"/>
+        <w:sz w:val="20"/>
+      </w:rPr>
+    </w:lvl>
+    <w:lvl w:ilvl="1" w:tentative="1">
+      <w:start w:val="1"/>
+      <w:numFmt w:val="bullet"/>
+      <w:lvlText w:val="o"/>
+      <w:lvlJc w:val="left"/>
+      <w:pPr>
+        <w:tabs>
+          <w:tab w:val="num" w:pos="1440"/>
+        </w:tabs>
+        <w:ind w:left="1440" w:hanging="360"/>
+      </w:pPr>
+      <w:rPr>
+        <w:rFonts w:ascii="Courier New" w:hAnsi="Courier New" w:hint="default"/>
+        <w:sz w:val="20"/>
+      </w:rPr>
+    </w:lvl>
+    <w:lvl w:ilvl="2" w:tentative="1">
+      <w:start w:val="1"/>
+      <w:numFmt w:val="bullet"/>
+      <w:lvlText w:val=""/>
+      <w:lvlJc w:val="left"/>
+      <w:pPr>
+        <w:tabs>
+          <w:tab w:val="num" w:pos="2160"/>
+        </w:tabs>
+        <w:ind w:left="2160" w:hanging="360"/>
+      </w:pPr>
+      <w:rPr>
+        <w:rFonts w:ascii="Wingdings" w:hAnsi="Wingdings" w:hint="default"/>
+        <w:sz w:val="20"/>
+      </w:rPr>
+    </w:lvl>
+    <w:lvl w:ilvl="3" w:tentative="1">
+      <w:start w:val="1"/>
+      <w:numFmt w:val="bullet"/>
+      <w:lvlText w:val=""/>
+      <w:lvlJc w:val="left"/>
+      <w:pPr>
+        <w:tabs>
+          <w:tab w:val="num" w:pos="2880"/>
+        </w:tabs>
+        <w:ind w:left="2880" w:hanging="360"/>
+      </w:pPr>
+      <w:rPr>
+        <w:rFonts w:ascii="Wingdings" w:hAnsi="Wingdings" w:hint="default"/>
+        <w:sz w:val="20"/>
+      </w:rPr>
+    </w:lvl>
+    <w:lvl w:ilvl="4" w:tentative="1">
+      <w:start w:val="1"/>
+      <w:numFmt w:val="bullet"/>
+      <w:lvlText w:val=""/>
+      <w:lvlJc w:val="left"/>
+      <w:pPr>
+        <w:tabs>
+          <w:tab w:val="num" w:pos="3600"/>
+        </w:tabs>
+        <w:ind w:left="3600" w:hanging="360"/>
+      </w:pPr>
+      <w:rPr>
+        <w:rFonts w:ascii="Wingdings" w:hAnsi="Wingdings" w:hint="default"/>
+        <w:sz w:val="20"/>
+      </w:rPr>
+    </w:lvl>
+    <w:lvl w:ilvl="5" w:tentative="1">
+      <w:start w:val="1"/>
+      <w:numFmt w:val="bullet"/>
+      <w:lvlText w:val=""/>
+      <w:lvlJc w:val="left"/>
+      <w:pPr>
+        <w:tabs>
+          <w:tab w:val="num" w:pos="4320"/>
+        </w:tabs>
+        <w:ind w:left="4320" w:hanging="360"/>
+      </w:pPr>
+      <w:rPr>
+        <w:rFonts w:ascii="Wingdings" w:hAnsi="Wingdings" w:hint="default"/>
+        <w:sz w:val="20"/>
+      </w:rPr>
+    </w:lvl>
+    <w:lvl w:ilvl="6" w:tentative="1">
+      <w:start w:val="1"/>
+      <w:numFmt w:val="bullet"/>
+      <w:lvlText w:val=""/>
+      <w:lvlJc w:val="left"/>
+      <w:pPr>
+        <w:tabs>
+          <w:tab w:val="num" w:pos="5040"/>
+        </w:tabs>
+        <w:ind w:left="5040" w:hanging="360"/>
+      </w:pPr>
+      <w:rPr>
+        <w:rFonts w:ascii="Wingdings" w:hAnsi="Wingdings" w:hint="default"/>
+        <w:sz w:val="20"/>
+      </w:rPr>
+    </w:lvl>
+    <w:lvl w:ilvl="7" w:tentative="1">
+      <w:start w:val="1"/>
+      <w:numFmt w:val="bullet"/>
+      <w:lvlText w:val=""/>
+      <w:lvlJc w:val="left"/>
+      <w:pPr>
+        <w:tabs>
+          <w:tab w:val="num" w:pos="5760"/>
+        </w:tabs>
+        <w:ind w:left="5760" w:hanging="360"/>
+      </w:pPr>
+      <w:rPr>
+        <w:rFonts w:ascii="Wingdings" w:hAnsi="Wingdings" w:hint="default"/>
+        <w:sz w:val="20"/>
+      </w:rPr>
+    </w:lvl>
+    <w:lvl w:ilvl="8" w:tentative="1">
+      <w:start w:val="1"/>
+      <w:numFmt w:val="bullet"/>
+      <w:lvlText w:val=""/>
+      <w:lvlJc w:val="left"/>
+      <w:pPr>
+        <w:tabs>
+          <w:tab w:val="num" w:pos="6480"/>
+        </w:tabs>
+        <w:ind w:left="6480" w:hanging="360"/>
+      </w:pPr>
+      <w:rPr>
+        <w:rFonts w:ascii="Wingdings" w:hAnsi="Wingdings" w:hint="default"/>
+        <w:sz w:val="20"/>
+      </w:rPr>
+    </w:lvl>
+  </w:abstractNum>
+  <w:abstractNum w:abstractNumId="4">
+    <w:nsid w:val="2E5124D1"/>
+    <w:multiLevelType w:val="multilevel"/>
+    <w:tmpl w:val="5756F778"/>
+    <w:lvl w:ilvl="0">
+      <w:start w:val="1"/>
+      <w:numFmt w:val="bullet"/>
+      <w:lvlText w:val=""/>
+      <w:lvlJc w:val="left"/>
+      <w:pPr>
+        <w:tabs>
+          <w:tab w:val="num" w:pos="720"/>
+        </w:tabs>
+        <w:ind w:left="720" w:hanging="360"/>
+      </w:pPr>
+      <w:rPr>
+        <w:rFonts w:ascii="Symbol" w:hAnsi="Symbol" w:hint="default"/>
+        <w:sz w:val="20"/>
+      </w:rPr>
+    </w:lvl>
+    <w:lvl w:ilvl="1" w:tentative="1">
+      <w:start w:val="1"/>
+      <w:numFmt w:val="bullet"/>
+      <w:lvlText w:val="o"/>
+      <w:lvlJc w:val="left"/>
+      <w:pPr>
+        <w:tabs>
+          <w:tab w:val="num" w:pos="1440"/>
+        </w:tabs>
+        <w:ind w:left="1440" w:hanging="360"/>
+      </w:pPr>
+      <w:rPr>
+        <w:rFonts w:ascii="Courier New" w:hAnsi="Courier New" w:hint="default"/>
+        <w:sz w:val="20"/>
+      </w:rPr>
+    </w:lvl>
+    <w:lvl w:ilvl="2" w:tentative="1">
+      <w:start w:val="1"/>
+      <w:numFmt w:val="bullet"/>
+      <w:lvlText w:val=""/>
+      <w:lvlJc w:val="left"/>
+      <w:pPr>
+        <w:tabs>
+          <w:tab w:val="num" w:pos="2160"/>
+        </w:tabs>
+        <w:ind w:left="2160" w:hanging="360"/>
+      </w:pPr>
+      <w:rPr>
+        <w:rFonts w:ascii="Wingdings" w:hAnsi="Wingdings" w:hint="default"/>
+        <w:sz w:val="20"/>
+      </w:rPr>
+    </w:lvl>
+    <w:lvl w:ilvl="3" w:tentative="1">
+      <w:start w:val="1"/>
+      <w:numFmt w:val="bullet"/>
+      <w:lvlText w:val=""/>
+      <w:lvlJc w:val="left"/>
+      <w:pPr>
+        <w:tabs>
+          <w:tab w:val="num" w:pos="2880"/>
+        </w:tabs>
+        <w:ind w:left="2880" w:hanging="360"/>
+      </w:pPr>
+      <w:rPr>
+        <w:rFonts w:ascii="Wingdings" w:hAnsi="Wingdings" w:hint="default"/>
+        <w:sz w:val="20"/>
+      </w:rPr>
+    </w:lvl>
+    <w:lvl w:ilvl="4" w:tentative="1">
+      <w:start w:val="1"/>
+      <w:numFmt w:val="bullet"/>
+      <w:lvlText w:val=""/>
+      <w:lvlJc w:val="left"/>
+      <w:pPr>
+        <w:tabs>
+          <w:tab w:val="num" w:pos="3600"/>
+        </w:tabs>
+        <w:ind w:left="3600" w:hanging="360"/>
+      </w:pPr>
+      <w:rPr>
+        <w:rFonts w:ascii="Wingdings" w:hAnsi="Wingdings" w:hint="default"/>
+        <w:sz w:val="20"/>
+      </w:rPr>
+    </w:lvl>
+    <w:lvl w:ilvl="5" w:tentative="1">
+      <w:start w:val="1"/>
+      <w:numFmt w:val="bullet"/>
+      <w:lvlText w:val=""/>
+      <w:lvlJc w:val="left"/>
+      <w:pPr>
+        <w:tabs>
+          <w:tab w:val="num" w:pos="4320"/>
+        </w:tabs>
+        <w:ind w:left="4320" w:hanging="360"/>
+      </w:pPr>
+      <w:rPr>
+        <w:rFonts w:ascii="Wingdings" w:hAnsi="Wingdings" w:hint="default"/>
+        <w:sz w:val="20"/>
+      </w:rPr>
+    </w:lvl>
+    <w:lvl w:ilvl="6" w:tentative="1">
+      <w:start w:val="1"/>
+      <w:numFmt w:val="bullet"/>
+      <w:lvlText w:val=""/>
+      <w:lvlJc w:val="left"/>
+      <w:pPr>
+        <w:tabs>
+          <w:tab w:val="num" w:pos="5040"/>
+        </w:tabs>
+        <w:ind w:left="5040" w:hanging="360"/>
+      </w:pPr>
+      <w:rPr>
+        <w:rFonts w:ascii="Wingdings" w:hAnsi="Wingdings" w:hint="default"/>
+        <w:sz w:val="20"/>
+      </w:rPr>
+    </w:lvl>
+    <w:lvl w:ilvl="7" w:tentative="1">
+      <w:start w:val="1"/>
+      <w:numFmt w:val="bullet"/>
+      <w:lvlText w:val=""/>
+      <w:lvlJc w:val="left"/>
+      <w:pPr>
+        <w:tabs>
+          <w:tab w:val="num" w:pos="5760"/>
+        </w:tabs>
+        <w:ind w:left="5760" w:hanging="360"/>
+      </w:pPr>
+      <w:rPr>
+        <w:rFonts w:ascii="Wingdings" w:hAnsi="Wingdings" w:hint="default"/>
+        <w:sz w:val="20"/>
+      </w:rPr>
+    </w:lvl>
+    <w:lvl w:ilvl="8" w:tentative="1">
+      <w:start w:val="1"/>
+      <w:numFmt w:val="bullet"/>
+      <w:lvlText w:val=""/>
+      <w:lvlJc w:val="left"/>
+      <w:pPr>
+        <w:tabs>
+          <w:tab w:val="num" w:pos="6480"/>
+        </w:tabs>
+        <w:ind w:left="6480" w:hanging="360"/>
+      </w:pPr>
+      <w:rPr>
+        <w:rFonts w:ascii="Wingdings" w:hAnsi="Wingdings" w:hint="default"/>
+        <w:sz w:val="20"/>
+      </w:rPr>
+    </w:lvl>
+  </w:abstractNum>
+  <w:abstractNum w:abstractNumId="5">
     <w:nsid w:val="46E63363"/>
     <w:multiLevelType w:val="multilevel"/>
     <w:tmpl w:val="2B2EFA7C"/>
@@ -3240,7 +5375,7 @@
       </w:rPr>
     </w:lvl>
   </w:abstractNum>
-  <w:abstractNum w:abstractNumId="3">
+  <w:abstractNum w:abstractNumId="6">
     <w:nsid w:val="57824DEC"/>
     <w:multiLevelType w:val="multilevel"/>
     <w:tmpl w:val="2F402836"/>
@@ -3357,7 +5492,7 @@
       </w:pPr>
     </w:lvl>
   </w:abstractNum>
-  <w:abstractNum w:abstractNumId="4">
+  <w:abstractNum w:abstractNumId="7">
     <w:nsid w:val="6EFD3E3C"/>
     <w:multiLevelType w:val="multilevel"/>
     <w:tmpl w:val="A8FAF6C6"/>
@@ -3475,19 +5610,28 @@
     </w:lvl>
   </w:abstractNum>
   <w:num w:numId="1">
-    <w:abstractNumId w:val="3"/>
+    <w:abstractNumId w:val="6"/>
   </w:num>
   <w:num w:numId="2">
     <w:abstractNumId w:val="0"/>
   </w:num>
   <w:num w:numId="3">
-    <w:abstractNumId w:val="4"/>
+    <w:abstractNumId w:val="7"/>
   </w:num>
   <w:num w:numId="4">
-    <w:abstractNumId w:val="2"/>
+    <w:abstractNumId w:val="5"/>
   </w:num>
   <w:num w:numId="5">
     <w:abstractNumId w:val="1"/>
+  </w:num>
+  <w:num w:numId="6">
+    <w:abstractNumId w:val="4"/>
+  </w:num>
+  <w:num w:numId="7">
+    <w:abstractNumId w:val="2"/>
+  </w:num>
+  <w:num w:numId="8">
+    <w:abstractNumId w:val="3"/>
   </w:num>
 </w:numbering>
 </file>

</xml_diff>